<commit_message>
agrego modificaciones en casos de pruebas
</commit_message>
<xml_diff>
--- a/Plan y Casos de prueba - CrediBank.docx
+++ b/Plan y Casos de prueba - CrediBank.docx
@@ -3253,7 +3253,7 @@
                 <w:webHidden/>
                 <w:color w:val="auto"/>
               </w:rPr>
-              <w:t>10</w:t>
+              <w:t>11</w:t>
             </w:r>
             <w:r>
               <w:rPr>
@@ -6192,28 +6192,6 @@
                 <w:szCs w:val="24"/>
                 <w:lang w:val="es-CO"/>
               </w:rPr>
-              <w:t xml:space="preserve"> y </w:t>
-            </w:r>
-            <w:proofErr w:type="spellStart"/>
-            <w:r>
-              <w:rPr>
-                <w:b w:val="0"/>
-                <w:color w:val="0F0D29" w:themeColor="text1"/>
-                <w:sz w:val="24"/>
-                <w:szCs w:val="24"/>
-                <w:lang w:val="es-CO"/>
-              </w:rPr>
-              <w:t>Appium</w:t>
-            </w:r>
-            <w:proofErr w:type="spellEnd"/>
-            <w:r>
-              <w:rPr>
-                <w:b w:val="0"/>
-                <w:color w:val="0F0D29" w:themeColor="text1"/>
-                <w:sz w:val="24"/>
-                <w:szCs w:val="24"/>
-                <w:lang w:val="es-CO"/>
-              </w:rPr>
               <w:t>)</w:t>
             </w:r>
           </w:p>
@@ -7198,28 +7176,6 @@
                 <w:lang w:val="es-CO"/>
               </w:rPr>
               <w:t>Selenium</w:t>
-            </w:r>
-            <w:proofErr w:type="spellEnd"/>
-            <w:r>
-              <w:rPr>
-                <w:b w:val="0"/>
-                <w:color w:val="0F0D29" w:themeColor="text1"/>
-                <w:sz w:val="24"/>
-                <w:szCs w:val="24"/>
-                <w:lang w:val="es-CO"/>
-              </w:rPr>
-              <w:t xml:space="preserve"> y </w:t>
-            </w:r>
-            <w:proofErr w:type="spellStart"/>
-            <w:r>
-              <w:rPr>
-                <w:b w:val="0"/>
-                <w:color w:val="0F0D29" w:themeColor="text1"/>
-                <w:sz w:val="24"/>
-                <w:szCs w:val="24"/>
-                <w:lang w:val="es-CO"/>
-              </w:rPr>
-              <w:t>Appium</w:t>
             </w:r>
             <w:proofErr w:type="spellEnd"/>
             <w:r>
@@ -8299,28 +8255,6 @@
                 <w:lang w:val="es-CO"/>
               </w:rPr>
               <w:t>Selenium</w:t>
-            </w:r>
-            <w:proofErr w:type="spellEnd"/>
-            <w:r>
-              <w:rPr>
-                <w:b w:val="0"/>
-                <w:color w:val="0F0D29" w:themeColor="text1"/>
-                <w:sz w:val="24"/>
-                <w:szCs w:val="24"/>
-                <w:lang w:val="es-CO"/>
-              </w:rPr>
-              <w:t xml:space="preserve"> y </w:t>
-            </w:r>
-            <w:proofErr w:type="spellStart"/>
-            <w:r>
-              <w:rPr>
-                <w:b w:val="0"/>
-                <w:color w:val="0F0D29" w:themeColor="text1"/>
-                <w:sz w:val="24"/>
-                <w:szCs w:val="24"/>
-                <w:lang w:val="es-CO"/>
-              </w:rPr>
-              <w:t>Appium</w:t>
             </w:r>
             <w:proofErr w:type="spellEnd"/>
             <w:r>
@@ -9398,29 +9332,17 @@
                 <w:szCs w:val="24"/>
                 <w:lang w:val="es-CO"/>
               </w:rPr>
-              <w:t>Selenium</w:t>
-            </w:r>
-            <w:proofErr w:type="spellEnd"/>
-            <w:r>
-              <w:rPr>
-                <w:b w:val="0"/>
-                <w:color w:val="0F0D29" w:themeColor="text1"/>
-                <w:sz w:val="24"/>
-                <w:szCs w:val="24"/>
-                <w:lang w:val="es-CO"/>
-              </w:rPr>
-              <w:t xml:space="preserve"> y </w:t>
-            </w:r>
-            <w:proofErr w:type="spellStart"/>
-            <w:r>
-              <w:rPr>
-                <w:b w:val="0"/>
-                <w:color w:val="0F0D29" w:themeColor="text1"/>
-                <w:sz w:val="24"/>
-                <w:szCs w:val="24"/>
-                <w:lang w:val="es-CO"/>
-              </w:rPr>
-              <w:t>Appium</w:t>
+              <w:t>Seleni</w:t>
+            </w:r>
+            <w:r>
+              <w:rPr>
+                <w:b w:val="0"/>
+                <w:color w:val="0F0D29" w:themeColor="text1"/>
+                <w:sz w:val="24"/>
+                <w:szCs w:val="24"/>
+                <w:lang w:val="es-CO"/>
+              </w:rPr>
+              <w:t>um</w:t>
             </w:r>
             <w:proofErr w:type="spellEnd"/>
             <w:r>
@@ -10456,28 +10378,6 @@
                 <w:szCs w:val="24"/>
                 <w:lang w:val="es-CO"/>
               </w:rPr>
-              <w:t xml:space="preserve"> y </w:t>
-            </w:r>
-            <w:proofErr w:type="spellStart"/>
-            <w:r>
-              <w:rPr>
-                <w:b w:val="0"/>
-                <w:color w:val="0F0D29" w:themeColor="text1"/>
-                <w:sz w:val="24"/>
-                <w:szCs w:val="24"/>
-                <w:lang w:val="es-CO"/>
-              </w:rPr>
-              <w:t>Appium</w:t>
-            </w:r>
-            <w:proofErr w:type="spellEnd"/>
-            <w:r>
-              <w:rPr>
-                <w:b w:val="0"/>
-                <w:color w:val="0F0D29" w:themeColor="text1"/>
-                <w:sz w:val="24"/>
-                <w:szCs w:val="24"/>
-                <w:lang w:val="es-CO"/>
-              </w:rPr>
               <w:t>)</w:t>
             </w:r>
           </w:p>
@@ -11442,28 +11342,6 @@
                 <w:szCs w:val="24"/>
                 <w:lang w:val="es-CO"/>
               </w:rPr>
-              <w:t xml:space="preserve"> y </w:t>
-            </w:r>
-            <w:proofErr w:type="spellStart"/>
-            <w:r>
-              <w:rPr>
-                <w:b w:val="0"/>
-                <w:color w:val="0F0D29" w:themeColor="text1"/>
-                <w:sz w:val="24"/>
-                <w:szCs w:val="24"/>
-                <w:lang w:val="es-CO"/>
-              </w:rPr>
-              <w:t>Appium</w:t>
-            </w:r>
-            <w:proofErr w:type="spellEnd"/>
-            <w:r>
-              <w:rPr>
-                <w:b w:val="0"/>
-                <w:color w:val="0F0D29" w:themeColor="text1"/>
-                <w:sz w:val="24"/>
-                <w:szCs w:val="24"/>
-                <w:lang w:val="es-CO"/>
-              </w:rPr>
               <w:t>)</w:t>
             </w:r>
           </w:p>
@@ -12432,28 +12310,6 @@
                 <w:szCs w:val="24"/>
                 <w:lang w:val="es-CO"/>
               </w:rPr>
-              <w:t xml:space="preserve"> y </w:t>
-            </w:r>
-            <w:proofErr w:type="spellStart"/>
-            <w:r>
-              <w:rPr>
-                <w:b w:val="0"/>
-                <w:color w:val="0F0D29" w:themeColor="text1"/>
-                <w:sz w:val="24"/>
-                <w:szCs w:val="24"/>
-                <w:lang w:val="es-CO"/>
-              </w:rPr>
-              <w:t>Appium</w:t>
-            </w:r>
-            <w:proofErr w:type="spellEnd"/>
-            <w:r>
-              <w:rPr>
-                <w:b w:val="0"/>
-                <w:color w:val="0F0D29" w:themeColor="text1"/>
-                <w:sz w:val="24"/>
-                <w:szCs w:val="24"/>
-                <w:lang w:val="es-CO"/>
-              </w:rPr>
               <w:t>)</w:t>
             </w:r>
           </w:p>
@@ -13103,910 +12959,24 @@
     </w:p>
     <w:p>
       <w:pPr>
-        <w:pStyle w:val="Heading2"/>
-        <w:rPr>
-          <w:color w:val="auto"/>
+        <w:pStyle w:val="Heading3"/>
+        <w:rPr>
+          <w:b w:val="0"/>
+          <w:i/>
           <w:lang w:val="es-CO"/>
         </w:rPr>
       </w:pPr>
       <w:bookmarkStart w:id="19" w:name="_Toc508008524"/>
       <w:r>
         <w:rPr>
-          <w:color w:val="auto"/>
-          <w:lang w:val="es-CO"/>
-        </w:rPr>
-        <w:t>2.2. Solicitud de información laboral</w:t>
+          <w:b w:val="0"/>
+          <w:lang w:val="es-CO"/>
+        </w:rPr>
+        <w:t>2.1.9</w:t>
       </w:r>
       <w:r>
         <w:rPr>
-          <w:color w:val="auto"/>
-          <w:lang w:val="es-CO"/>
-        </w:rPr>
-        <w:t xml:space="preserve"> del Cliente y Aprobación de Crédito</w:t>
-      </w:r>
-      <w:bookmarkEnd w:id="19"/>
-    </w:p>
-    <w:p>
-      <w:pPr>
-        <w:pStyle w:val="Heading3"/>
-        <w:rPr>
           <w:b w:val="0"/>
-          <w:i/>
-          <w:lang w:val="es-CO"/>
-        </w:rPr>
-      </w:pPr>
-      <w:bookmarkStart w:id="20" w:name="_Toc508008525"/>
-      <w:r>
-        <w:rPr>
-          <w:lang w:val="es-CO"/>
-        </w:rPr>
-        <w:t xml:space="preserve">2.2.1. </w:t>
-      </w:r>
-      <w:r>
-        <w:rPr>
-          <w:b w:val="0"/>
-          <w:i/>
-          <w:lang w:val="es-CO"/>
-        </w:rPr>
-        <w:t>Condiciones Iniciales</w:t>
-      </w:r>
-      <w:bookmarkEnd w:id="20"/>
-    </w:p>
-    <w:p>
-      <w:pPr>
-        <w:pStyle w:val="Default"/>
-        <w:rPr>
-          <w:rFonts w:asciiTheme="minorHAnsi" w:hAnsiTheme="minorHAnsi" w:cstheme="minorHAnsi"/>
-        </w:rPr>
-      </w:pPr>
-    </w:p>
-    <w:tbl>
-      <w:tblPr>
-        <w:tblStyle w:val="GridTable1Light-Accent6"/>
-        <w:tblW w:w="9547" w:type="dxa"/>
-        <w:jc w:val="center"/>
-        <w:tblLook w:val="04A0" w:firstRow="1" w:lastRow="0" w:firstColumn="1" w:lastColumn="0" w:noHBand="0" w:noVBand="1"/>
-      </w:tblPr>
-      <w:tblGrid>
-        <w:gridCol w:w="2566"/>
-        <w:gridCol w:w="3648"/>
-        <w:gridCol w:w="1589"/>
-        <w:gridCol w:w="1744"/>
-      </w:tblGrid>
-      <w:tr>
-        <w:trPr>
-          <w:cnfStyle w:val="100000000000" w:firstRow="1" w:lastRow="0" w:firstColumn="0" w:lastColumn="0" w:oddVBand="0" w:evenVBand="0" w:oddHBand="0" w:evenHBand="0" w:firstRowFirstColumn="0" w:firstRowLastColumn="0" w:lastRowFirstColumn="0" w:lastRowLastColumn="0"/>
-          <w:jc w:val="center"/>
-        </w:trPr>
-        <w:tc>
-          <w:tcPr>
-            <w:cnfStyle w:val="001000000000" w:firstRow="0" w:lastRow="0" w:firstColumn="1" w:lastColumn="0" w:oddVBand="0" w:evenVBand="0" w:oddHBand="0" w:evenHBand="0" w:firstRowFirstColumn="0" w:firstRowLastColumn="0" w:lastRowFirstColumn="0" w:lastRowLastColumn="0"/>
-            <w:tcW w:w="2566" w:type="dxa"/>
-            <w:vAlign w:val="center"/>
-          </w:tcPr>
-          <w:p>
-            <w:pPr>
-              <w:jc w:val="center"/>
-              <w:rPr>
-                <w:b/>
-                <w:color w:val="auto"/>
-                <w:sz w:val="24"/>
-                <w:szCs w:val="24"/>
-                <w:lang w:val="es-CO"/>
-              </w:rPr>
-            </w:pPr>
-            <w:r>
-              <w:rPr>
-                <w:b/>
-                <w:color w:val="auto"/>
-                <w:sz w:val="24"/>
-                <w:szCs w:val="24"/>
-                <w:lang w:val="es-CO"/>
-              </w:rPr>
-              <w:t>Atributo</w:t>
-            </w:r>
-          </w:p>
-        </w:tc>
-        <w:tc>
-          <w:tcPr>
-            <w:tcW w:w="3648" w:type="dxa"/>
-            <w:vAlign w:val="center"/>
-          </w:tcPr>
-          <w:p>
-            <w:pPr>
-              <w:jc w:val="center"/>
-              <w:cnfStyle w:val="100000000000" w:firstRow="1" w:lastRow="0" w:firstColumn="0" w:lastColumn="0" w:oddVBand="0" w:evenVBand="0" w:oddHBand="0" w:evenHBand="0" w:firstRowFirstColumn="0" w:firstRowLastColumn="0" w:lastRowFirstColumn="0" w:lastRowLastColumn="0"/>
-              <w:rPr>
-                <w:b/>
-                <w:color w:val="auto"/>
-                <w:sz w:val="24"/>
-                <w:szCs w:val="24"/>
-                <w:lang w:val="es-CO"/>
-              </w:rPr>
-            </w:pPr>
-            <w:r>
-              <w:rPr>
-                <w:b/>
-                <w:color w:val="auto"/>
-                <w:sz w:val="24"/>
-                <w:szCs w:val="24"/>
-                <w:lang w:val="es-CO"/>
-              </w:rPr>
-              <w:t>Número de caracteres [</w:t>
-            </w:r>
-            <w:r>
-              <w:rPr>
-                <w:color w:val="auto"/>
-                <w:sz w:val="24"/>
-                <w:szCs w:val="24"/>
-                <w:lang w:val="es-CO"/>
-              </w:rPr>
-              <w:t xml:space="preserve">min, </w:t>
-            </w:r>
-            <w:proofErr w:type="spellStart"/>
-            <w:r>
-              <w:rPr>
-                <w:color w:val="auto"/>
-                <w:sz w:val="24"/>
-                <w:szCs w:val="24"/>
-                <w:lang w:val="es-CO"/>
-              </w:rPr>
-              <w:t>max</w:t>
-            </w:r>
-            <w:proofErr w:type="spellEnd"/>
-            <w:r>
-              <w:rPr>
-                <w:b/>
-                <w:color w:val="auto"/>
-                <w:sz w:val="24"/>
-                <w:szCs w:val="24"/>
-                <w:lang w:val="es-CO"/>
-              </w:rPr>
-              <w:t>]</w:t>
-            </w:r>
-          </w:p>
-        </w:tc>
-        <w:tc>
-          <w:tcPr>
-            <w:tcW w:w="1589" w:type="dxa"/>
-            <w:vAlign w:val="center"/>
-          </w:tcPr>
-          <w:p>
-            <w:pPr>
-              <w:jc w:val="center"/>
-              <w:cnfStyle w:val="100000000000" w:firstRow="1" w:lastRow="0" w:firstColumn="0" w:lastColumn="0" w:oddVBand="0" w:evenVBand="0" w:oddHBand="0" w:evenHBand="0" w:firstRowFirstColumn="0" w:firstRowLastColumn="0" w:lastRowFirstColumn="0" w:lastRowLastColumn="0"/>
-              <w:rPr>
-                <w:b/>
-                <w:color w:val="auto"/>
-                <w:sz w:val="24"/>
-                <w:szCs w:val="24"/>
-                <w:lang w:val="es-CO"/>
-              </w:rPr>
-            </w:pPr>
-            <w:r>
-              <w:rPr>
-                <w:b/>
-                <w:color w:val="auto"/>
-                <w:sz w:val="24"/>
-                <w:szCs w:val="24"/>
-                <w:lang w:val="es-CO"/>
-              </w:rPr>
-              <w:t>Tipo de dato</w:t>
-            </w:r>
-          </w:p>
-        </w:tc>
-        <w:tc>
-          <w:tcPr>
-            <w:tcW w:w="1744" w:type="dxa"/>
-            <w:vAlign w:val="center"/>
-          </w:tcPr>
-          <w:p>
-            <w:pPr>
-              <w:jc w:val="center"/>
-              <w:cnfStyle w:val="100000000000" w:firstRow="1" w:lastRow="0" w:firstColumn="0" w:lastColumn="0" w:oddVBand="0" w:evenVBand="0" w:oddHBand="0" w:evenHBand="0" w:firstRowFirstColumn="0" w:firstRowLastColumn="0" w:lastRowFirstColumn="0" w:lastRowLastColumn="0"/>
-              <w:rPr>
-                <w:b/>
-                <w:color w:val="auto"/>
-                <w:sz w:val="24"/>
-                <w:szCs w:val="24"/>
-                <w:lang w:val="es-CO"/>
-              </w:rPr>
-            </w:pPr>
-            <w:r>
-              <w:rPr>
-                <w:b/>
-                <w:color w:val="auto"/>
-                <w:sz w:val="24"/>
-                <w:szCs w:val="24"/>
-                <w:lang w:val="es-CO"/>
-              </w:rPr>
-              <w:t>Formato</w:t>
-            </w:r>
-          </w:p>
-        </w:tc>
-      </w:tr>
-      <w:tr>
-        <w:trPr>
-          <w:jc w:val="center"/>
-        </w:trPr>
-        <w:tc>
-          <w:tcPr>
-            <w:cnfStyle w:val="001000000000" w:firstRow="0" w:lastRow="0" w:firstColumn="1" w:lastColumn="0" w:oddVBand="0" w:evenVBand="0" w:oddHBand="0" w:evenHBand="0" w:firstRowFirstColumn="0" w:firstRowLastColumn="0" w:lastRowFirstColumn="0" w:lastRowLastColumn="0"/>
-            <w:tcW w:w="2566" w:type="dxa"/>
-            <w:vAlign w:val="center"/>
-          </w:tcPr>
-          <w:p>
-            <w:pPr>
-              <w:jc w:val="right"/>
-              <w:rPr>
-                <w:color w:val="auto"/>
-                <w:sz w:val="24"/>
-                <w:szCs w:val="24"/>
-                <w:lang w:val="es-CO"/>
-              </w:rPr>
-            </w:pPr>
-            <w:r>
-              <w:rPr>
-                <w:color w:val="auto"/>
-                <w:sz w:val="24"/>
-                <w:szCs w:val="24"/>
-                <w:lang w:val="es-CO"/>
-              </w:rPr>
-              <w:t>Nombre de la empresa</w:t>
-            </w:r>
-          </w:p>
-        </w:tc>
-        <w:tc>
-          <w:tcPr>
-            <w:tcW w:w="3648" w:type="dxa"/>
-            <w:vAlign w:val="center"/>
-          </w:tcPr>
-          <w:p>
-            <w:pPr>
-              <w:jc w:val="center"/>
-              <w:cnfStyle w:val="000000000000" w:firstRow="0" w:lastRow="0" w:firstColumn="0" w:lastColumn="0" w:oddVBand="0" w:evenVBand="0" w:oddHBand="0" w:evenHBand="0" w:firstRowFirstColumn="0" w:firstRowLastColumn="0" w:lastRowFirstColumn="0" w:lastRowLastColumn="0"/>
-              <w:rPr>
-                <w:b w:val="0"/>
-                <w:color w:val="auto"/>
-                <w:sz w:val="24"/>
-                <w:szCs w:val="24"/>
-                <w:lang w:val="es-CO"/>
-              </w:rPr>
-            </w:pPr>
-            <w:r>
-              <w:rPr>
-                <w:b w:val="0"/>
-                <w:color w:val="auto"/>
-                <w:sz w:val="24"/>
-                <w:szCs w:val="24"/>
-                <w:lang w:val="es-CO"/>
-              </w:rPr>
-              <w:t>[2</w:t>
-            </w:r>
-            <w:r>
-              <w:rPr>
-                <w:b w:val="0"/>
-                <w:color w:val="auto"/>
-                <w:sz w:val="24"/>
-                <w:szCs w:val="24"/>
-                <w:lang w:val="es-CO"/>
-              </w:rPr>
-              <w:t>,</w:t>
-            </w:r>
-            <w:r>
-              <w:rPr>
-                <w:b w:val="0"/>
-                <w:color w:val="auto"/>
-                <w:sz w:val="24"/>
-                <w:szCs w:val="24"/>
-                <w:lang w:val="es-CO"/>
-              </w:rPr>
-              <w:t xml:space="preserve"> </w:t>
-            </w:r>
-            <w:r>
-              <w:rPr>
-                <w:b w:val="0"/>
-                <w:color w:val="auto"/>
-                <w:sz w:val="24"/>
-                <w:szCs w:val="24"/>
-                <w:lang w:val="es-CO"/>
-              </w:rPr>
-              <w:t>x</w:t>
-            </w:r>
-            <w:r>
-              <w:rPr>
-                <w:b w:val="0"/>
-                <w:color w:val="auto"/>
-                <w:sz w:val="24"/>
-                <w:szCs w:val="24"/>
-                <w:lang w:val="es-CO"/>
-              </w:rPr>
-              <w:t>]</w:t>
-            </w:r>
-          </w:p>
-        </w:tc>
-        <w:tc>
-          <w:tcPr>
-            <w:tcW w:w="1589" w:type="dxa"/>
-            <w:vAlign w:val="center"/>
-          </w:tcPr>
-          <w:p>
-            <w:pPr>
-              <w:jc w:val="center"/>
-              <w:cnfStyle w:val="000000000000" w:firstRow="0" w:lastRow="0" w:firstColumn="0" w:lastColumn="0" w:oddVBand="0" w:evenVBand="0" w:oddHBand="0" w:evenHBand="0" w:firstRowFirstColumn="0" w:firstRowLastColumn="0" w:lastRowFirstColumn="0" w:lastRowLastColumn="0"/>
-              <w:rPr>
-                <w:b w:val="0"/>
-                <w:color w:val="auto"/>
-                <w:sz w:val="24"/>
-                <w:szCs w:val="24"/>
-                <w:lang w:val="es-CO"/>
-              </w:rPr>
-            </w:pPr>
-            <w:r>
-              <w:rPr>
-                <w:b w:val="0"/>
-                <w:color w:val="auto"/>
-                <w:sz w:val="24"/>
-                <w:szCs w:val="24"/>
-                <w:lang w:val="es-CO"/>
-              </w:rPr>
-              <w:t>STRING</w:t>
-            </w:r>
-            <w:r>
-              <w:rPr>
-                <w:b w:val="0"/>
-                <w:color w:val="auto"/>
-                <w:sz w:val="24"/>
-                <w:szCs w:val="24"/>
-                <w:lang w:val="es-CO"/>
-              </w:rPr>
-              <w:t xml:space="preserve"> </w:t>
-            </w:r>
-          </w:p>
-        </w:tc>
-        <w:tc>
-          <w:tcPr>
-            <w:tcW w:w="1744" w:type="dxa"/>
-            <w:vAlign w:val="center"/>
-          </w:tcPr>
-          <w:p>
-            <w:pPr>
-              <w:jc w:val="center"/>
-              <w:cnfStyle w:val="000000000000" w:firstRow="0" w:lastRow="0" w:firstColumn="0" w:lastColumn="0" w:oddVBand="0" w:evenVBand="0" w:oddHBand="0" w:evenHBand="0" w:firstRowFirstColumn="0" w:firstRowLastColumn="0" w:lastRowFirstColumn="0" w:lastRowLastColumn="0"/>
-              <w:rPr>
-                <w:b w:val="0"/>
-                <w:color w:val="auto"/>
-                <w:sz w:val="24"/>
-                <w:szCs w:val="24"/>
-                <w:lang w:val="es-CO"/>
-              </w:rPr>
-            </w:pPr>
-            <w:r>
-              <w:rPr>
-                <w:b w:val="0"/>
-                <w:color w:val="auto"/>
-                <w:sz w:val="24"/>
-                <w:szCs w:val="24"/>
-                <w:lang w:val="es-CO"/>
-              </w:rPr>
-              <w:t>--</w:t>
-            </w:r>
-          </w:p>
-        </w:tc>
-      </w:tr>
-      <w:tr>
-        <w:trPr>
-          <w:jc w:val="center"/>
-        </w:trPr>
-        <w:tc>
-          <w:tcPr>
-            <w:cnfStyle w:val="001000000000" w:firstRow="0" w:lastRow="0" w:firstColumn="1" w:lastColumn="0" w:oddVBand="0" w:evenVBand="0" w:oddHBand="0" w:evenHBand="0" w:firstRowFirstColumn="0" w:firstRowLastColumn="0" w:lastRowFirstColumn="0" w:lastRowLastColumn="0"/>
-            <w:tcW w:w="2566" w:type="dxa"/>
-            <w:vAlign w:val="center"/>
-          </w:tcPr>
-          <w:p>
-            <w:pPr>
-              <w:jc w:val="right"/>
-              <w:rPr>
-                <w:color w:val="auto"/>
-                <w:sz w:val="24"/>
-                <w:szCs w:val="24"/>
-                <w:lang w:val="es-CO"/>
-              </w:rPr>
-            </w:pPr>
-            <w:proofErr w:type="spellStart"/>
-            <w:r>
-              <w:rPr>
-                <w:color w:val="auto"/>
-                <w:sz w:val="24"/>
-                <w:szCs w:val="24"/>
-                <w:lang w:val="es-CO"/>
-              </w:rPr>
-              <w:t>Nit</w:t>
-            </w:r>
-            <w:proofErr w:type="spellEnd"/>
-          </w:p>
-        </w:tc>
-        <w:tc>
-          <w:tcPr>
-            <w:tcW w:w="3648" w:type="dxa"/>
-            <w:vAlign w:val="center"/>
-          </w:tcPr>
-          <w:p>
-            <w:pPr>
-              <w:jc w:val="center"/>
-              <w:cnfStyle w:val="000000000000" w:firstRow="0" w:lastRow="0" w:firstColumn="0" w:lastColumn="0" w:oddVBand="0" w:evenVBand="0" w:oddHBand="0" w:evenHBand="0" w:firstRowFirstColumn="0" w:firstRowLastColumn="0" w:lastRowFirstColumn="0" w:lastRowLastColumn="0"/>
-              <w:rPr>
-                <w:b w:val="0"/>
-                <w:color w:val="auto"/>
-                <w:sz w:val="24"/>
-                <w:szCs w:val="24"/>
-                <w:lang w:val="es-CO"/>
-              </w:rPr>
-            </w:pPr>
-            <w:r>
-              <w:rPr>
-                <w:b w:val="0"/>
-                <w:color w:val="auto"/>
-                <w:sz w:val="24"/>
-                <w:szCs w:val="24"/>
-                <w:lang w:val="es-CO"/>
-              </w:rPr>
-              <w:t>[10, 10</w:t>
-            </w:r>
-            <w:r>
-              <w:rPr>
-                <w:b w:val="0"/>
-                <w:color w:val="auto"/>
-                <w:sz w:val="24"/>
-                <w:szCs w:val="24"/>
-                <w:lang w:val="es-CO"/>
-              </w:rPr>
-              <w:t>]</w:t>
-            </w:r>
-          </w:p>
-        </w:tc>
-        <w:tc>
-          <w:tcPr>
-            <w:tcW w:w="1589" w:type="dxa"/>
-            <w:vAlign w:val="center"/>
-          </w:tcPr>
-          <w:p>
-            <w:pPr>
-              <w:jc w:val="center"/>
-              <w:cnfStyle w:val="000000000000" w:firstRow="0" w:lastRow="0" w:firstColumn="0" w:lastColumn="0" w:oddVBand="0" w:evenVBand="0" w:oddHBand="0" w:evenHBand="0" w:firstRowFirstColumn="0" w:firstRowLastColumn="0" w:lastRowFirstColumn="0" w:lastRowLastColumn="0"/>
-              <w:rPr>
-                <w:b w:val="0"/>
-                <w:color w:val="auto"/>
-                <w:sz w:val="24"/>
-                <w:szCs w:val="24"/>
-                <w:lang w:val="es-CO"/>
-              </w:rPr>
-            </w:pPr>
-            <w:r>
-              <w:rPr>
-                <w:b w:val="0"/>
-                <w:color w:val="auto"/>
-                <w:sz w:val="24"/>
-                <w:szCs w:val="24"/>
-                <w:lang w:val="es-CO"/>
-              </w:rPr>
-              <w:t>STRING</w:t>
-            </w:r>
-            <w:r>
-              <w:rPr>
-                <w:b w:val="0"/>
-                <w:color w:val="auto"/>
-                <w:sz w:val="24"/>
-                <w:szCs w:val="24"/>
-                <w:lang w:val="es-CO"/>
-              </w:rPr>
-              <w:t xml:space="preserve"> </w:t>
-            </w:r>
-          </w:p>
-        </w:tc>
-        <w:tc>
-          <w:tcPr>
-            <w:tcW w:w="1744" w:type="dxa"/>
-            <w:vAlign w:val="center"/>
-          </w:tcPr>
-          <w:p>
-            <w:pPr>
-              <w:jc w:val="center"/>
-              <w:cnfStyle w:val="000000000000" w:firstRow="0" w:lastRow="0" w:firstColumn="0" w:lastColumn="0" w:oddVBand="0" w:evenVBand="0" w:oddHBand="0" w:evenHBand="0" w:firstRowFirstColumn="0" w:firstRowLastColumn="0" w:lastRowFirstColumn="0" w:lastRowLastColumn="0"/>
-              <w:rPr>
-                <w:b w:val="0"/>
-                <w:color w:val="auto"/>
-                <w:sz w:val="24"/>
-                <w:szCs w:val="24"/>
-                <w:lang w:val="es-CO"/>
-              </w:rPr>
-            </w:pPr>
-            <w:r>
-              <w:rPr>
-                <w:b w:val="0"/>
-                <w:color w:val="auto"/>
-                <w:sz w:val="24"/>
-                <w:szCs w:val="24"/>
-                <w:lang w:val="es-CO"/>
-              </w:rPr>
-              <w:t>XXX</w:t>
-            </w:r>
-            <w:r>
-              <w:rPr>
-                <w:b w:val="0"/>
-                <w:color w:val="auto"/>
-                <w:sz w:val="24"/>
-                <w:szCs w:val="24"/>
-                <w:lang w:val="es-CO"/>
-              </w:rPr>
-              <w:t>.</w:t>
-            </w:r>
-            <w:r>
-              <w:rPr>
-                <w:b w:val="0"/>
-                <w:color w:val="auto"/>
-                <w:sz w:val="24"/>
-                <w:szCs w:val="24"/>
-                <w:lang w:val="es-CO"/>
-              </w:rPr>
-              <w:t>XXX</w:t>
-            </w:r>
-            <w:r>
-              <w:rPr>
-                <w:b w:val="0"/>
-                <w:color w:val="auto"/>
-                <w:sz w:val="24"/>
-                <w:szCs w:val="24"/>
-                <w:lang w:val="es-CO"/>
-              </w:rPr>
-              <w:t>.</w:t>
-            </w:r>
-            <w:r>
-              <w:rPr>
-                <w:b w:val="0"/>
-                <w:color w:val="auto"/>
-                <w:sz w:val="24"/>
-                <w:szCs w:val="24"/>
-                <w:lang w:val="es-CO"/>
-              </w:rPr>
-              <w:t>XXX-Y</w:t>
-            </w:r>
-          </w:p>
-        </w:tc>
-      </w:tr>
-      <w:tr>
-        <w:trPr>
-          <w:jc w:val="center"/>
-        </w:trPr>
-        <w:tc>
-          <w:tcPr>
-            <w:cnfStyle w:val="001000000000" w:firstRow="0" w:lastRow="0" w:firstColumn="1" w:lastColumn="0" w:oddVBand="0" w:evenVBand="0" w:oddHBand="0" w:evenHBand="0" w:firstRowFirstColumn="0" w:firstRowLastColumn="0" w:lastRowFirstColumn="0" w:lastRowLastColumn="0"/>
-            <w:tcW w:w="2566" w:type="dxa"/>
-            <w:vAlign w:val="center"/>
-          </w:tcPr>
-          <w:p>
-            <w:pPr>
-              <w:jc w:val="right"/>
-              <w:rPr>
-                <w:color w:val="auto"/>
-                <w:sz w:val="24"/>
-                <w:szCs w:val="24"/>
-                <w:lang w:val="es-CO"/>
-              </w:rPr>
-            </w:pPr>
-            <w:r>
-              <w:rPr>
-                <w:color w:val="auto"/>
-                <w:sz w:val="24"/>
-                <w:szCs w:val="24"/>
-                <w:lang w:val="es-CO"/>
-              </w:rPr>
-              <w:t>Salario</w:t>
-            </w:r>
-          </w:p>
-        </w:tc>
-        <w:tc>
-          <w:tcPr>
-            <w:tcW w:w="3648" w:type="dxa"/>
-            <w:vAlign w:val="center"/>
-          </w:tcPr>
-          <w:p>
-            <w:pPr>
-              <w:jc w:val="center"/>
-              <w:cnfStyle w:val="000000000000" w:firstRow="0" w:lastRow="0" w:firstColumn="0" w:lastColumn="0" w:oddVBand="0" w:evenVBand="0" w:oddHBand="0" w:evenHBand="0" w:firstRowFirstColumn="0" w:firstRowLastColumn="0" w:lastRowFirstColumn="0" w:lastRowLastColumn="0"/>
-              <w:rPr>
-                <w:b w:val="0"/>
-                <w:color w:val="auto"/>
-                <w:sz w:val="24"/>
-                <w:szCs w:val="24"/>
-                <w:lang w:val="es-CO"/>
-              </w:rPr>
-            </w:pPr>
-            <w:r>
-              <w:rPr>
-                <w:b w:val="0"/>
-                <w:color w:val="auto"/>
-                <w:sz w:val="24"/>
-                <w:szCs w:val="24"/>
-                <w:lang w:val="es-CO"/>
-              </w:rPr>
-              <w:t>[</w:t>
-            </w:r>
-            <w:r>
-              <w:rPr>
-                <w:b w:val="0"/>
-                <w:color w:val="auto"/>
-                <w:sz w:val="24"/>
-                <w:szCs w:val="24"/>
-                <w:lang w:val="es-CO"/>
-              </w:rPr>
-              <w:t>0</w:t>
-            </w:r>
-            <w:r>
-              <w:rPr>
-                <w:b w:val="0"/>
-                <w:color w:val="auto"/>
-                <w:sz w:val="24"/>
-                <w:szCs w:val="24"/>
-                <w:lang w:val="es-CO"/>
-              </w:rPr>
-              <w:t>,</w:t>
-            </w:r>
-            <w:r>
-              <w:rPr>
-                <w:b w:val="0"/>
-                <w:color w:val="auto"/>
-                <w:sz w:val="24"/>
-                <w:szCs w:val="24"/>
-                <w:lang w:val="es-CO"/>
-              </w:rPr>
-              <w:t>9</w:t>
-            </w:r>
-            <w:r>
-              <w:rPr>
-                <w:b w:val="0"/>
-                <w:color w:val="auto"/>
-                <w:sz w:val="24"/>
-                <w:szCs w:val="24"/>
-                <w:lang w:val="es-CO"/>
-              </w:rPr>
-              <w:t>]</w:t>
-            </w:r>
-          </w:p>
-        </w:tc>
-        <w:tc>
-          <w:tcPr>
-            <w:tcW w:w="1589" w:type="dxa"/>
-            <w:vAlign w:val="center"/>
-          </w:tcPr>
-          <w:p>
-            <w:pPr>
-              <w:jc w:val="center"/>
-              <w:cnfStyle w:val="000000000000" w:firstRow="0" w:lastRow="0" w:firstColumn="0" w:lastColumn="0" w:oddVBand="0" w:evenVBand="0" w:oddHBand="0" w:evenHBand="0" w:firstRowFirstColumn="0" w:firstRowLastColumn="0" w:lastRowFirstColumn="0" w:lastRowLastColumn="0"/>
-              <w:rPr>
-                <w:b w:val="0"/>
-                <w:color w:val="auto"/>
-                <w:sz w:val="24"/>
-                <w:szCs w:val="24"/>
-                <w:lang w:val="es-CO"/>
-              </w:rPr>
-            </w:pPr>
-            <w:r>
-              <w:rPr>
-                <w:b w:val="0"/>
-                <w:color w:val="auto"/>
-                <w:sz w:val="24"/>
-                <w:szCs w:val="24"/>
-                <w:lang w:val="es-CO"/>
-              </w:rPr>
-              <w:t>STRING</w:t>
-            </w:r>
-            <w:r>
-              <w:rPr>
-                <w:b w:val="0"/>
-                <w:color w:val="auto"/>
-                <w:sz w:val="24"/>
-                <w:szCs w:val="24"/>
-                <w:lang w:val="es-CO"/>
-              </w:rPr>
-              <w:t xml:space="preserve"> </w:t>
-            </w:r>
-          </w:p>
-        </w:tc>
-        <w:tc>
-          <w:tcPr>
-            <w:tcW w:w="1744" w:type="dxa"/>
-            <w:vAlign w:val="center"/>
-          </w:tcPr>
-          <w:p>
-            <w:pPr>
-              <w:jc w:val="center"/>
-              <w:cnfStyle w:val="000000000000" w:firstRow="0" w:lastRow="0" w:firstColumn="0" w:lastColumn="0" w:oddVBand="0" w:evenVBand="0" w:oddHBand="0" w:evenHBand="0" w:firstRowFirstColumn="0" w:firstRowLastColumn="0" w:lastRowFirstColumn="0" w:lastRowLastColumn="0"/>
-              <w:rPr>
-                <w:b w:val="0"/>
-                <w:color w:val="auto"/>
-                <w:sz w:val="24"/>
-                <w:szCs w:val="24"/>
-                <w:lang w:val="es-CO"/>
-              </w:rPr>
-            </w:pPr>
-            <w:r>
-              <w:rPr>
-                <w:b w:val="0"/>
-                <w:color w:val="auto"/>
-                <w:sz w:val="24"/>
-                <w:szCs w:val="24"/>
-                <w:lang w:val="es-CO"/>
-              </w:rPr>
-              <w:t>--</w:t>
-            </w:r>
-          </w:p>
-        </w:tc>
-      </w:tr>
-      <w:tr>
-        <w:trPr>
-          <w:jc w:val="center"/>
-        </w:trPr>
-        <w:tc>
-          <w:tcPr>
-            <w:cnfStyle w:val="001000000000" w:firstRow="0" w:lastRow="0" w:firstColumn="1" w:lastColumn="0" w:oddVBand="0" w:evenVBand="0" w:oddHBand="0" w:evenHBand="0" w:firstRowFirstColumn="0" w:firstRowLastColumn="0" w:lastRowFirstColumn="0" w:lastRowLastColumn="0"/>
-            <w:tcW w:w="2566" w:type="dxa"/>
-            <w:vAlign w:val="center"/>
-          </w:tcPr>
-          <w:p>
-            <w:pPr>
-              <w:jc w:val="right"/>
-              <w:rPr>
-                <w:color w:val="auto"/>
-                <w:sz w:val="24"/>
-                <w:szCs w:val="24"/>
-                <w:lang w:val="es-CO"/>
-              </w:rPr>
-            </w:pPr>
-            <w:r>
-              <w:rPr>
-                <w:color w:val="auto"/>
-                <w:sz w:val="24"/>
-                <w:szCs w:val="24"/>
-                <w:lang w:val="es-CO"/>
-              </w:rPr>
-              <w:t>Fecha de ingreso</w:t>
-            </w:r>
-          </w:p>
-        </w:tc>
-        <w:tc>
-          <w:tcPr>
-            <w:tcW w:w="3648" w:type="dxa"/>
-            <w:vAlign w:val="center"/>
-          </w:tcPr>
-          <w:p>
-            <w:pPr>
-              <w:jc w:val="center"/>
-              <w:cnfStyle w:val="000000000000" w:firstRow="0" w:lastRow="0" w:firstColumn="0" w:lastColumn="0" w:oddVBand="0" w:evenVBand="0" w:oddHBand="0" w:evenHBand="0" w:firstRowFirstColumn="0" w:firstRowLastColumn="0" w:lastRowFirstColumn="0" w:lastRowLastColumn="0"/>
-              <w:rPr>
-                <w:b w:val="0"/>
-                <w:color w:val="auto"/>
-                <w:sz w:val="24"/>
-                <w:szCs w:val="24"/>
-                <w:lang w:val="es-CO"/>
-              </w:rPr>
-            </w:pPr>
-            <w:r>
-              <w:rPr>
-                <w:b w:val="0"/>
-                <w:color w:val="auto"/>
-                <w:sz w:val="24"/>
-                <w:szCs w:val="24"/>
-                <w:lang w:val="es-CO"/>
-              </w:rPr>
-              <w:t>--</w:t>
-            </w:r>
-            <w:r>
-              <w:rPr>
-                <w:b w:val="0"/>
-                <w:color w:val="auto"/>
-                <w:sz w:val="24"/>
-                <w:szCs w:val="24"/>
-                <w:lang w:val="es-CO"/>
-              </w:rPr>
-              <w:t xml:space="preserve"> </w:t>
-            </w:r>
-          </w:p>
-        </w:tc>
-        <w:tc>
-          <w:tcPr>
-            <w:tcW w:w="1589" w:type="dxa"/>
-            <w:vAlign w:val="center"/>
-          </w:tcPr>
-          <w:p>
-            <w:pPr>
-              <w:jc w:val="center"/>
-              <w:cnfStyle w:val="000000000000" w:firstRow="0" w:lastRow="0" w:firstColumn="0" w:lastColumn="0" w:oddVBand="0" w:evenVBand="0" w:oddHBand="0" w:evenHBand="0" w:firstRowFirstColumn="0" w:firstRowLastColumn="0" w:lastRowFirstColumn="0" w:lastRowLastColumn="0"/>
-              <w:rPr>
-                <w:b w:val="0"/>
-                <w:color w:val="auto"/>
-                <w:sz w:val="24"/>
-                <w:szCs w:val="24"/>
-                <w:lang w:val="es-CO"/>
-              </w:rPr>
-            </w:pPr>
-            <w:r>
-              <w:rPr>
-                <w:b w:val="0"/>
-                <w:color w:val="auto"/>
-                <w:sz w:val="24"/>
-                <w:szCs w:val="24"/>
-                <w:lang w:val="es-CO"/>
-              </w:rPr>
-              <w:t>DATEONLY</w:t>
-            </w:r>
-          </w:p>
-        </w:tc>
-        <w:tc>
-          <w:tcPr>
-            <w:tcW w:w="1744" w:type="dxa"/>
-            <w:vAlign w:val="center"/>
-          </w:tcPr>
-          <w:p>
-            <w:pPr>
-              <w:jc w:val="center"/>
-              <w:cnfStyle w:val="000000000000" w:firstRow="0" w:lastRow="0" w:firstColumn="0" w:lastColumn="0" w:oddVBand="0" w:evenVBand="0" w:oddHBand="0" w:evenHBand="0" w:firstRowFirstColumn="0" w:firstRowLastColumn="0" w:lastRowFirstColumn="0" w:lastRowLastColumn="0"/>
-              <w:rPr>
-                <w:b w:val="0"/>
-                <w:color w:val="auto"/>
-                <w:sz w:val="24"/>
-                <w:szCs w:val="24"/>
-                <w:lang w:val="es-CO"/>
-              </w:rPr>
-            </w:pPr>
-            <w:r>
-              <w:rPr>
-                <w:b w:val="0"/>
-                <w:color w:val="auto"/>
-                <w:sz w:val="24"/>
-                <w:szCs w:val="24"/>
-                <w:lang w:val="es-CO"/>
-              </w:rPr>
-              <w:t>AAAA-MM-DD</w:t>
-            </w:r>
-          </w:p>
-        </w:tc>
-      </w:tr>
-    </w:tbl>
-    <w:p>
-      <w:pPr>
-        <w:pStyle w:val="Default"/>
-        <w:ind w:left="708" w:firstLine="708"/>
-        <w:rPr>
-          <w:rFonts w:asciiTheme="minorHAnsi" w:hAnsiTheme="minorHAnsi" w:cstheme="minorHAnsi"/>
-        </w:rPr>
-      </w:pPr>
-    </w:p>
-    <w:p>
-      <w:pPr>
-        <w:pStyle w:val="Heading3"/>
-        <w:rPr>
-          <w:b w:val="0"/>
-          <w:i/>
-          <w:lang w:val="es-CO"/>
-        </w:rPr>
-      </w:pPr>
-      <w:bookmarkStart w:id="21" w:name="_Toc508008526"/>
-      <w:r>
-        <w:rPr>
-          <w:lang w:val="es-CO"/>
-        </w:rPr>
-        <w:t>2.2.</w:t>
-      </w:r>
-      <w:r>
-        <w:rPr>
-          <w:lang w:val="es-CO"/>
-        </w:rPr>
-        <w:t>2</w:t>
-      </w:r>
-      <w:r>
-        <w:rPr>
           <w:lang w:val="es-CO"/>
         </w:rPr>
         <w:t xml:space="preserve">. </w:t>
@@ -14014,10 +12984,9 @@
       <w:r>
         <w:rPr>
           <w:b w:val="0"/>
-          <w:i/>
-          <w:lang w:val="es-CO"/>
-        </w:rPr>
-        <w:t>Solicitar un c</w:t>
+          <w:lang w:val="es-CO"/>
+        </w:rPr>
+        <w:t xml:space="preserve"> </w:t>
       </w:r>
       <w:r>
         <w:rPr>
@@ -14025,9 +12994,24 @@
           <w:i/>
           <w:lang w:val="es-CO"/>
         </w:rPr>
-        <w:t>rédito correctamente</w:t>
+        <w:t xml:space="preserve">Agregar un cliente </w:t>
       </w:r>
-      <w:bookmarkEnd w:id="21"/>
+      <w:r>
+        <w:rPr>
+          <w:b w:val="0"/>
+          <w:i/>
+          <w:lang w:val="es-CO"/>
+        </w:rPr>
+        <w:t xml:space="preserve">con </w:t>
+      </w:r>
+      <w:r>
+        <w:rPr>
+          <w:b w:val="0"/>
+          <w:i/>
+          <w:lang w:val="es-CO"/>
+        </w:rPr>
+        <w:t>un documento de identidad existente</w:t>
+      </w:r>
     </w:p>
     <w:p>
       <w:pPr>
@@ -14173,7 +13157,7 @@
                 <w:szCs w:val="24"/>
                 <w:lang w:val="es-CO"/>
               </w:rPr>
-              <w:t>CPHU2-01</w:t>
+              <w:t>CPHU1-07</w:t>
             </w:r>
           </w:p>
         </w:tc>
@@ -14203,27 +13187,17 @@
                 <w:szCs w:val="24"/>
                 <w:lang w:val="es-CO"/>
               </w:rPr>
-              <w:t xml:space="preserve">Generar </w:t>
-            </w:r>
-            <w:r>
-              <w:rPr>
-                <w:b w:val="0"/>
-                <w:color w:val="0F0D29" w:themeColor="text1"/>
-                <w:sz w:val="24"/>
-                <w:szCs w:val="24"/>
-                <w:lang w:val="es-CO"/>
-              </w:rPr>
-              <w:t>u</w:t>
-            </w:r>
-            <w:r>
-              <w:rPr>
-                <w:b w:val="0"/>
-                <w:color w:val="0F0D29" w:themeColor="text1"/>
-                <w:sz w:val="24"/>
-                <w:szCs w:val="24"/>
-                <w:lang w:val="es-CO"/>
-              </w:rPr>
-              <w:t>n crédito correctamente</w:t>
+              <w:t>Agreg</w:t>
+            </w:r>
+            <w:r>
+              <w:rPr>
+                <w:b w:val="0"/>
+                <w:color w:val="0F0D29" w:themeColor="text1"/>
+                <w:sz w:val="24"/>
+                <w:szCs w:val="24"/>
+                <w:lang w:val="es-CO"/>
+              </w:rPr>
+              <w:t>ar un cliente con un documento de identidad existente</w:t>
             </w:r>
           </w:p>
         </w:tc>
@@ -14237,7 +13211,6 @@
               <w:jc w:val="center"/>
               <w:cnfStyle w:val="000000000000" w:firstRow="0" w:lastRow="0" w:firstColumn="0" w:lastColumn="0" w:oddVBand="0" w:evenVBand="0" w:oddHBand="0" w:evenHBand="0" w:firstRowFirstColumn="0" w:firstRowLastColumn="0" w:lastRowFirstColumn="0" w:lastRowLastColumn="0"/>
               <w:rPr>
-                <w:b w:val="0"/>
                 <w:color w:val="0F0D29" w:themeColor="text1"/>
                 <w:sz w:val="24"/>
                 <w:szCs w:val="24"/>
@@ -14283,7 +13256,6 @@
                 <w:szCs w:val="24"/>
                 <w:lang w:val="es-CO"/>
               </w:rPr>
-              <w:lastRenderedPageBreak/>
               <w:t>Tipo de prueba</w:t>
             </w:r>
           </w:p>
@@ -14326,28 +13298,6 @@
                 <w:lang w:val="es-CO"/>
               </w:rPr>
               <w:t>Selenium</w:t>
-            </w:r>
-            <w:proofErr w:type="spellEnd"/>
-            <w:r>
-              <w:rPr>
-                <w:b w:val="0"/>
-                <w:color w:val="0F0D29" w:themeColor="text1"/>
-                <w:sz w:val="24"/>
-                <w:szCs w:val="24"/>
-                <w:lang w:val="es-CO"/>
-              </w:rPr>
-              <w:t xml:space="preserve"> y </w:t>
-            </w:r>
-            <w:proofErr w:type="spellStart"/>
-            <w:r>
-              <w:rPr>
-                <w:b w:val="0"/>
-                <w:color w:val="0F0D29" w:themeColor="text1"/>
-                <w:sz w:val="24"/>
-                <w:szCs w:val="24"/>
-                <w:lang w:val="es-CO"/>
-              </w:rPr>
-              <w:t>Appium</w:t>
             </w:r>
             <w:proofErr w:type="spellEnd"/>
             <w:r>
@@ -14419,7 +13369,7 @@
                 <w:szCs w:val="24"/>
                 <w:lang w:val="es-CO"/>
               </w:rPr>
-              <w:t>1</w:t>
+              <w:t>--</w:t>
             </w:r>
           </w:p>
         </w:tc>
@@ -14449,7 +13399,7 @@
                 <w:szCs w:val="24"/>
                 <w:lang w:val="es-CO"/>
               </w:rPr>
-              <w:t>Haber creado un cliente anteriormente</w:t>
+              <w:t>N/A</w:t>
             </w:r>
           </w:p>
         </w:tc>
@@ -14496,7 +13446,136 @@
           </w:tcPr>
           <w:p>
             <w:pPr>
-              <w:rPr>
+              <w:pStyle w:val="ListParagraph"/>
+              <w:numPr>
+                <w:ilvl w:val="0"/>
+                <w:numId w:val="10"/>
+              </w:numPr>
+              <w:rPr>
+                <w:color w:val="0F0D29" w:themeColor="text1"/>
+                <w:sz w:val="24"/>
+                <w:szCs w:val="24"/>
+                <w:lang w:val="es-CO"/>
+              </w:rPr>
+            </w:pPr>
+            <w:r>
+              <w:rPr>
+                <w:color w:val="0F0D29" w:themeColor="text1"/>
+                <w:sz w:val="24"/>
+                <w:szCs w:val="24"/>
+                <w:lang w:val="es-CO"/>
+              </w:rPr>
+              <w:t>C.C. = 1023456783</w:t>
+            </w:r>
+          </w:p>
+          <w:p>
+            <w:pPr>
+              <w:pStyle w:val="ListParagraph"/>
+              <w:numPr>
+                <w:ilvl w:val="0"/>
+                <w:numId w:val="10"/>
+              </w:numPr>
+              <w:rPr>
+                <w:color w:val="0F0D29" w:themeColor="text1"/>
+                <w:sz w:val="24"/>
+                <w:szCs w:val="24"/>
+                <w:lang w:val="es-CO"/>
+              </w:rPr>
+            </w:pPr>
+            <w:r>
+              <w:rPr>
+                <w:color w:val="0F0D29" w:themeColor="text1"/>
+                <w:sz w:val="24"/>
+                <w:szCs w:val="24"/>
+                <w:lang w:val="es-CO"/>
+              </w:rPr>
+              <w:t xml:space="preserve">Nombre = </w:t>
+            </w:r>
+            <w:r>
+              <w:rPr>
+                <w:color w:val="0F0D29" w:themeColor="text1"/>
+                <w:sz w:val="24"/>
+                <w:szCs w:val="24"/>
+                <w:lang w:val="es-CO"/>
+              </w:rPr>
+              <w:t>Roberto</w:t>
+            </w:r>
+          </w:p>
+          <w:p>
+            <w:pPr>
+              <w:pStyle w:val="ListParagraph"/>
+              <w:numPr>
+                <w:ilvl w:val="0"/>
+                <w:numId w:val="10"/>
+              </w:numPr>
+              <w:rPr>
+                <w:color w:val="0F0D29" w:themeColor="text1"/>
+                <w:sz w:val="24"/>
+                <w:szCs w:val="24"/>
+                <w:lang w:val="es-CO"/>
+              </w:rPr>
+            </w:pPr>
+            <w:r>
+              <w:rPr>
+                <w:color w:val="0F0D29" w:themeColor="text1"/>
+                <w:sz w:val="24"/>
+                <w:szCs w:val="24"/>
+                <w:lang w:val="es-CO"/>
+              </w:rPr>
+              <w:t xml:space="preserve">Primer apellido = </w:t>
+            </w:r>
+            <w:r>
+              <w:rPr>
+                <w:color w:val="0F0D29" w:themeColor="text1"/>
+                <w:sz w:val="24"/>
+                <w:szCs w:val="24"/>
+                <w:lang w:val="es-CO"/>
+              </w:rPr>
+              <w:t>Rodríguez</w:t>
+            </w:r>
+            <w:r>
+              <w:rPr>
+                <w:color w:val="0F0D29" w:themeColor="text1"/>
+                <w:sz w:val="24"/>
+                <w:szCs w:val="24"/>
+                <w:lang w:val="es-CO"/>
+              </w:rPr>
+              <w:t xml:space="preserve"> </w:t>
+            </w:r>
+          </w:p>
+          <w:p>
+            <w:pPr>
+              <w:pStyle w:val="ListParagraph"/>
+              <w:numPr>
+                <w:ilvl w:val="0"/>
+                <w:numId w:val="10"/>
+              </w:numPr>
+              <w:rPr>
+                <w:color w:val="0F0D29" w:themeColor="text1"/>
+                <w:sz w:val="24"/>
+                <w:szCs w:val="24"/>
+                <w:lang w:val="es-CO"/>
+              </w:rPr>
+            </w:pPr>
+            <w:r>
+              <w:rPr>
+                <w:color w:val="0F0D29" w:themeColor="text1"/>
+                <w:sz w:val="24"/>
+                <w:szCs w:val="24"/>
+                <w:lang w:val="es-CO"/>
+              </w:rPr>
+              <w:t>Segundo apellido = Díaz</w:t>
+            </w:r>
+          </w:p>
+          <w:p>
+            <w:pPr>
+              <w:pStyle w:val="ListParagraph"/>
+              <w:numPr>
+                <w:ilvl w:val="0"/>
+                <w:numId w:val="10"/>
+              </w:numPr>
+              <w:rPr>
+                <w:b/>
                 <w:bCs w:val="0"/>
                 <w:color w:val="0F0D29" w:themeColor="text1"/>
                 <w:sz w:val="24"/>
@@ -14506,142 +13585,12 @@
             </w:pPr>
             <w:r>
               <w:rPr>
-                <w:bCs w:val="0"/>
-                <w:color w:val="0F0D29" w:themeColor="text1"/>
-                <w:sz w:val="24"/>
-                <w:szCs w:val="24"/>
-                <w:lang w:val="es-CO"/>
-              </w:rPr>
-              <w:t>-</w:t>
-            </w:r>
-            <w:r>
-              <w:rPr>
-                <w:bCs w:val="0"/>
-                <w:color w:val="0F0D29" w:themeColor="text1"/>
-                <w:sz w:val="24"/>
-                <w:szCs w:val="24"/>
-                <w:lang w:val="es-CO"/>
-              </w:rPr>
-              <w:tab/>
-              <w:t>Nombre de Empresa = Accenture</w:t>
-            </w:r>
-          </w:p>
-          <w:p>
-            <w:pPr>
-              <w:rPr>
-                <w:bCs w:val="0"/>
-                <w:color w:val="0F0D29" w:themeColor="text1"/>
-                <w:sz w:val="24"/>
-                <w:szCs w:val="24"/>
-                <w:lang w:val="es-CO"/>
-              </w:rPr>
-            </w:pPr>
-            <w:r>
-              <w:rPr>
-                <w:bCs w:val="0"/>
-                <w:color w:val="0F0D29" w:themeColor="text1"/>
-                <w:sz w:val="24"/>
-                <w:szCs w:val="24"/>
-                <w:lang w:val="es-CO"/>
-              </w:rPr>
-              <w:t>-</w:t>
-            </w:r>
-            <w:r>
-              <w:rPr>
-                <w:bCs w:val="0"/>
-                <w:color w:val="0F0D29" w:themeColor="text1"/>
-                <w:sz w:val="24"/>
-                <w:szCs w:val="24"/>
-                <w:lang w:val="es-CO"/>
-              </w:rPr>
-              <w:tab/>
-            </w:r>
-            <w:proofErr w:type="spellStart"/>
-            <w:r>
-              <w:rPr>
-                <w:bCs w:val="0"/>
-                <w:color w:val="0F0D29" w:themeColor="text1"/>
-                <w:sz w:val="24"/>
-                <w:szCs w:val="24"/>
-                <w:lang w:val="es-CO"/>
-              </w:rPr>
-              <w:t>Nit</w:t>
-            </w:r>
-            <w:proofErr w:type="spellEnd"/>
-            <w:r>
-              <w:rPr>
-                <w:bCs w:val="0"/>
-                <w:color w:val="0F0D29" w:themeColor="text1"/>
-                <w:sz w:val="24"/>
-                <w:szCs w:val="24"/>
-                <w:lang w:val="es-CO"/>
-              </w:rPr>
-              <w:t xml:space="preserve"> = 800110980-7</w:t>
-            </w:r>
-          </w:p>
-          <w:p>
-            <w:pPr>
-              <w:rPr>
-                <w:bCs w:val="0"/>
-                <w:color w:val="0F0D29" w:themeColor="text1"/>
-                <w:sz w:val="24"/>
-                <w:szCs w:val="24"/>
-                <w:lang w:val="es-CO"/>
-              </w:rPr>
-            </w:pPr>
-            <w:r>
-              <w:rPr>
-                <w:bCs w:val="0"/>
-                <w:color w:val="0F0D29" w:themeColor="text1"/>
-                <w:sz w:val="24"/>
-                <w:szCs w:val="24"/>
-                <w:lang w:val="es-CO"/>
-              </w:rPr>
-              <w:t>-</w:t>
-            </w:r>
-            <w:r>
-              <w:rPr>
-                <w:bCs w:val="0"/>
-                <w:color w:val="0F0D29" w:themeColor="text1"/>
-                <w:sz w:val="24"/>
-                <w:szCs w:val="24"/>
-                <w:lang w:val="es-CO"/>
-              </w:rPr>
-              <w:tab/>
-              <w:t>Salario Actual = 950000</w:t>
-            </w:r>
-          </w:p>
-          <w:p>
-            <w:pPr>
-              <w:rPr>
-                <w:b/>
-                <w:bCs w:val="0"/>
-                <w:color w:val="0F0D29" w:themeColor="text1"/>
-                <w:sz w:val="24"/>
-                <w:szCs w:val="24"/>
-                <w:lang w:val="es-CO"/>
-              </w:rPr>
-            </w:pPr>
-            <w:r>
-              <w:rPr>
-                <w:bCs w:val="0"/>
-                <w:color w:val="0F0D29" w:themeColor="text1"/>
-                <w:sz w:val="24"/>
-                <w:szCs w:val="24"/>
-                <w:lang w:val="es-CO"/>
-              </w:rPr>
-              <w:t>-</w:t>
-            </w:r>
-            <w:r>
-              <w:rPr>
-                <w:bCs w:val="0"/>
-                <w:color w:val="0F0D29" w:themeColor="text1"/>
-                <w:sz w:val="24"/>
-                <w:szCs w:val="24"/>
-                <w:lang w:val="es-CO"/>
-              </w:rPr>
-              <w:tab/>
-              <w:t>Fecha de Ingreso = 22/02/2018</w:t>
+                <w:color w:val="0F0D29" w:themeColor="text1"/>
+                <w:sz w:val="24"/>
+                <w:szCs w:val="24"/>
+                <w:lang w:val="es-CO"/>
+              </w:rPr>
+              <w:t>Fecha de Nacimiento = 14/03/1994</w:t>
             </w:r>
           </w:p>
         </w:tc>
@@ -14702,6 +13651,7 @@
                 <w:szCs w:val="24"/>
                 <w:lang w:val="es-CO"/>
               </w:rPr>
+              <w:lastRenderedPageBreak/>
               <w:t>1</w:t>
             </w:r>
           </w:p>
@@ -14734,17 +13684,47 @@
                 <w:szCs w:val="24"/>
                 <w:lang w:val="es-CO"/>
               </w:rPr>
-              <w:t>El sistema guarda la</w:t>
-            </w:r>
-            <w:r>
-              <w:rPr>
-                <w:b w:val="0"/>
-                <w:color w:val="0F0D29" w:themeColor="text1"/>
-                <w:sz w:val="24"/>
-                <w:szCs w:val="24"/>
-                <w:lang w:val="es-CO"/>
-              </w:rPr>
-              <w:t xml:space="preserve"> información de la solicitud del crédito y generará un mensaje con el estado de la solicitud (aprobado – no aprobado).</w:t>
+              <w:t xml:space="preserve">El sistema no registra la información del nuevo cliente porque la C.C. </w:t>
+            </w:r>
+            <w:r>
+              <w:rPr>
+                <w:b w:val="0"/>
+                <w:color w:val="0F0D29" w:themeColor="text1"/>
+                <w:sz w:val="24"/>
+                <w:szCs w:val="24"/>
+                <w:lang w:val="es-CO"/>
+              </w:rPr>
+              <w:t>ya existe en la BBDD</w:t>
+            </w:r>
+            <w:r>
+              <w:rPr>
+                <w:b w:val="0"/>
+                <w:color w:val="0F0D29" w:themeColor="text1"/>
+                <w:sz w:val="24"/>
+                <w:szCs w:val="24"/>
+                <w:lang w:val="es-CO"/>
+              </w:rPr>
+              <w:t xml:space="preserve"> y pone un mensaje en el campo de texto para que ingrese el campo</w:t>
+            </w:r>
+            <w:r>
+              <w:rPr>
+                <w:b w:val="0"/>
+                <w:color w:val="0F0D29" w:themeColor="text1"/>
+                <w:sz w:val="24"/>
+                <w:szCs w:val="24"/>
+                <w:lang w:val="es-CO"/>
+              </w:rPr>
+              <w:t xml:space="preserve"> con un numero de documento diferente</w:t>
+            </w:r>
+            <w:r>
+              <w:rPr>
+                <w:b w:val="0"/>
+                <w:color w:val="0F0D29" w:themeColor="text1"/>
+                <w:sz w:val="24"/>
+                <w:szCs w:val="24"/>
+                <w:lang w:val="es-CO"/>
+              </w:rPr>
+              <w:t>.</w:t>
             </w:r>
           </w:p>
         </w:tc>
@@ -14805,49 +13785,27 @@
                 <w:szCs w:val="24"/>
                 <w:lang w:val="es-CO"/>
               </w:rPr>
-              <w:t xml:space="preserve">En la BBDD </w:t>
-            </w:r>
-            <w:r>
-              <w:rPr>
-                <w:b w:val="0"/>
-                <w:color w:val="0F0D29" w:themeColor="text1"/>
-                <w:sz w:val="24"/>
-                <w:szCs w:val="24"/>
-                <w:lang w:val="es-CO"/>
-              </w:rPr>
-              <w:t>se deb</w:t>
-            </w:r>
-            <w:r>
-              <w:rPr>
-                <w:b w:val="0"/>
-                <w:color w:val="0F0D29" w:themeColor="text1"/>
-                <w:sz w:val="24"/>
-                <w:szCs w:val="24"/>
-                <w:lang w:val="es-CO"/>
-              </w:rPr>
-              <w:t>e encontrar el registro del nuevo crédito, donde:</w:t>
-            </w:r>
-          </w:p>
-          <w:p>
-            <w:pPr>
-              <w:cnfStyle w:val="000000000000" w:firstRow="0" w:lastRow="0" w:firstColumn="0" w:lastColumn="0" w:oddVBand="0" w:evenVBand="0" w:oddHBand="0" w:evenHBand="0" w:firstRowFirstColumn="0" w:firstRowLastColumn="0" w:lastRowFirstColumn="0" w:lastRowLastColumn="0"/>
-              <w:rPr>
-                <w:b w:val="0"/>
-                <w:color w:val="0F0D29" w:themeColor="text1"/>
-                <w:sz w:val="24"/>
-                <w:szCs w:val="24"/>
-                <w:lang w:val="es-CO"/>
-              </w:rPr>
-            </w:pPr>
-            <w:r>
-              <w:rPr>
-                <w:b w:val="0"/>
-                <w:color w:val="0F0D29" w:themeColor="text1"/>
-                <w:sz w:val="24"/>
-                <w:szCs w:val="24"/>
-                <w:lang w:val="es-CO"/>
-              </w:rPr>
-              <w:t>Crédito Aprobado = 5000000</w:t>
+              <w:t>En la BBDD no se debe encontrar el registro de este nuevo cliente p</w:t>
+            </w:r>
+            <w:r>
+              <w:rPr>
+                <w:b w:val="0"/>
+                <w:color w:val="0F0D29" w:themeColor="text1"/>
+                <w:sz w:val="24"/>
+                <w:szCs w:val="24"/>
+                <w:lang w:val="es-CO"/>
+              </w:rPr>
+              <w:t>orque la C.C. ya existe y no pueden repetirse</w:t>
+            </w:r>
+            <w:r>
+              <w:rPr>
+                <w:b w:val="0"/>
+                <w:color w:val="0F0D29" w:themeColor="text1"/>
+                <w:sz w:val="24"/>
+                <w:szCs w:val="24"/>
+                <w:lang w:val="es-CO"/>
+              </w:rPr>
+              <w:t>.</w:t>
             </w:r>
           </w:p>
         </w:tc>
@@ -15080,8 +14038,882 @@
     </w:p>
     <w:p>
       <w:pPr>
-        <w:rPr>
-          <w:lang w:val="es-CO"/>
+        <w:pStyle w:val="Heading2"/>
+        <w:rPr>
+          <w:color w:val="auto"/>
+          <w:lang w:val="es-CO"/>
+        </w:rPr>
+      </w:pPr>
+      <w:r>
+        <w:rPr>
+          <w:color w:val="auto"/>
+          <w:lang w:val="es-CO"/>
+        </w:rPr>
+        <w:t>2.2. Solicitud de información laboral</w:t>
+      </w:r>
+      <w:r>
+        <w:rPr>
+          <w:color w:val="auto"/>
+          <w:lang w:val="es-CO"/>
+        </w:rPr>
+        <w:t xml:space="preserve"> del Cliente y Aprobación de Crédito</w:t>
+      </w:r>
+      <w:bookmarkEnd w:id="19"/>
+    </w:p>
+    <w:p>
+      <w:pPr>
+        <w:pStyle w:val="Heading3"/>
+        <w:rPr>
+          <w:b w:val="0"/>
+          <w:i/>
+          <w:lang w:val="es-CO"/>
+        </w:rPr>
+      </w:pPr>
+      <w:bookmarkStart w:id="20" w:name="_Toc508008525"/>
+      <w:r>
+        <w:rPr>
+          <w:lang w:val="es-CO"/>
+        </w:rPr>
+        <w:t xml:space="preserve">2.2.1. </w:t>
+      </w:r>
+      <w:r>
+        <w:rPr>
+          <w:b w:val="0"/>
+          <w:i/>
+          <w:lang w:val="es-CO"/>
+        </w:rPr>
+        <w:t>Condiciones Iniciales</w:t>
+      </w:r>
+      <w:bookmarkEnd w:id="20"/>
+    </w:p>
+    <w:p>
+      <w:pPr>
+        <w:pStyle w:val="Default"/>
+        <w:rPr>
+          <w:rFonts w:asciiTheme="minorHAnsi" w:hAnsiTheme="minorHAnsi" w:cstheme="minorHAnsi"/>
+        </w:rPr>
+      </w:pPr>
+    </w:p>
+    <w:tbl>
+      <w:tblPr>
+        <w:tblStyle w:val="GridTable1Light-Accent6"/>
+        <w:tblW w:w="9547" w:type="dxa"/>
+        <w:jc w:val="center"/>
+        <w:tblLook w:val="04A0" w:firstRow="1" w:lastRow="0" w:firstColumn="1" w:lastColumn="0" w:noHBand="0" w:noVBand="1"/>
+      </w:tblPr>
+      <w:tblGrid>
+        <w:gridCol w:w="2566"/>
+        <w:gridCol w:w="3648"/>
+        <w:gridCol w:w="1589"/>
+        <w:gridCol w:w="1744"/>
+      </w:tblGrid>
+      <w:tr>
+        <w:trPr>
+          <w:cnfStyle w:val="100000000000" w:firstRow="1" w:lastRow="0" w:firstColumn="0" w:lastColumn="0" w:oddVBand="0" w:evenVBand="0" w:oddHBand="0" w:evenHBand="0" w:firstRowFirstColumn="0" w:firstRowLastColumn="0" w:lastRowFirstColumn="0" w:lastRowLastColumn="0"/>
+          <w:jc w:val="center"/>
+        </w:trPr>
+        <w:tc>
+          <w:tcPr>
+            <w:cnfStyle w:val="001000000000" w:firstRow="0" w:lastRow="0" w:firstColumn="1" w:lastColumn="0" w:oddVBand="0" w:evenVBand="0" w:oddHBand="0" w:evenHBand="0" w:firstRowFirstColumn="0" w:firstRowLastColumn="0" w:lastRowFirstColumn="0" w:lastRowLastColumn="0"/>
+            <w:tcW w:w="2566" w:type="dxa"/>
+            <w:vAlign w:val="center"/>
+          </w:tcPr>
+          <w:p>
+            <w:pPr>
+              <w:jc w:val="center"/>
+              <w:rPr>
+                <w:b/>
+                <w:color w:val="auto"/>
+                <w:sz w:val="24"/>
+                <w:szCs w:val="24"/>
+                <w:lang w:val="es-CO"/>
+              </w:rPr>
+            </w:pPr>
+            <w:r>
+              <w:rPr>
+                <w:b/>
+                <w:color w:val="auto"/>
+                <w:sz w:val="24"/>
+                <w:szCs w:val="24"/>
+                <w:lang w:val="es-CO"/>
+              </w:rPr>
+              <w:t>Atributo</w:t>
+            </w:r>
+          </w:p>
+        </w:tc>
+        <w:tc>
+          <w:tcPr>
+            <w:tcW w:w="3648" w:type="dxa"/>
+            <w:vAlign w:val="center"/>
+          </w:tcPr>
+          <w:p>
+            <w:pPr>
+              <w:jc w:val="center"/>
+              <w:cnfStyle w:val="100000000000" w:firstRow="1" w:lastRow="0" w:firstColumn="0" w:lastColumn="0" w:oddVBand="0" w:evenVBand="0" w:oddHBand="0" w:evenHBand="0" w:firstRowFirstColumn="0" w:firstRowLastColumn="0" w:lastRowFirstColumn="0" w:lastRowLastColumn="0"/>
+              <w:rPr>
+                <w:b/>
+                <w:color w:val="auto"/>
+                <w:sz w:val="24"/>
+                <w:szCs w:val="24"/>
+                <w:lang w:val="es-CO"/>
+              </w:rPr>
+            </w:pPr>
+            <w:r>
+              <w:rPr>
+                <w:b/>
+                <w:color w:val="auto"/>
+                <w:sz w:val="24"/>
+                <w:szCs w:val="24"/>
+                <w:lang w:val="es-CO"/>
+              </w:rPr>
+              <w:t>Número de caracteres [</w:t>
+            </w:r>
+            <w:r>
+              <w:rPr>
+                <w:color w:val="auto"/>
+                <w:sz w:val="24"/>
+                <w:szCs w:val="24"/>
+                <w:lang w:val="es-CO"/>
+              </w:rPr>
+              <w:t xml:space="preserve">min, </w:t>
+            </w:r>
+            <w:proofErr w:type="spellStart"/>
+            <w:r>
+              <w:rPr>
+                <w:color w:val="auto"/>
+                <w:sz w:val="24"/>
+                <w:szCs w:val="24"/>
+                <w:lang w:val="es-CO"/>
+              </w:rPr>
+              <w:t>max</w:t>
+            </w:r>
+            <w:proofErr w:type="spellEnd"/>
+            <w:r>
+              <w:rPr>
+                <w:b/>
+                <w:color w:val="auto"/>
+                <w:sz w:val="24"/>
+                <w:szCs w:val="24"/>
+                <w:lang w:val="es-CO"/>
+              </w:rPr>
+              <w:t>]</w:t>
+            </w:r>
+          </w:p>
+        </w:tc>
+        <w:tc>
+          <w:tcPr>
+            <w:tcW w:w="1589" w:type="dxa"/>
+            <w:vAlign w:val="center"/>
+          </w:tcPr>
+          <w:p>
+            <w:pPr>
+              <w:jc w:val="center"/>
+              <w:cnfStyle w:val="100000000000" w:firstRow="1" w:lastRow="0" w:firstColumn="0" w:lastColumn="0" w:oddVBand="0" w:evenVBand="0" w:oddHBand="0" w:evenHBand="0" w:firstRowFirstColumn="0" w:firstRowLastColumn="0" w:lastRowFirstColumn="0" w:lastRowLastColumn="0"/>
+              <w:rPr>
+                <w:b/>
+                <w:color w:val="auto"/>
+                <w:sz w:val="24"/>
+                <w:szCs w:val="24"/>
+                <w:lang w:val="es-CO"/>
+              </w:rPr>
+            </w:pPr>
+            <w:r>
+              <w:rPr>
+                <w:b/>
+                <w:color w:val="auto"/>
+                <w:sz w:val="24"/>
+                <w:szCs w:val="24"/>
+                <w:lang w:val="es-CO"/>
+              </w:rPr>
+              <w:t>Tipo de dato</w:t>
+            </w:r>
+          </w:p>
+        </w:tc>
+        <w:tc>
+          <w:tcPr>
+            <w:tcW w:w="1744" w:type="dxa"/>
+            <w:vAlign w:val="center"/>
+          </w:tcPr>
+          <w:p>
+            <w:pPr>
+              <w:jc w:val="center"/>
+              <w:cnfStyle w:val="100000000000" w:firstRow="1" w:lastRow="0" w:firstColumn="0" w:lastColumn="0" w:oddVBand="0" w:evenVBand="0" w:oddHBand="0" w:evenHBand="0" w:firstRowFirstColumn="0" w:firstRowLastColumn="0" w:lastRowFirstColumn="0" w:lastRowLastColumn="0"/>
+              <w:rPr>
+                <w:b/>
+                <w:color w:val="auto"/>
+                <w:sz w:val="24"/>
+                <w:szCs w:val="24"/>
+                <w:lang w:val="es-CO"/>
+              </w:rPr>
+            </w:pPr>
+            <w:r>
+              <w:rPr>
+                <w:b/>
+                <w:color w:val="auto"/>
+                <w:sz w:val="24"/>
+                <w:szCs w:val="24"/>
+                <w:lang w:val="es-CO"/>
+              </w:rPr>
+              <w:t>Formato</w:t>
+            </w:r>
+          </w:p>
+        </w:tc>
+      </w:tr>
+      <w:tr>
+        <w:trPr>
+          <w:jc w:val="center"/>
+        </w:trPr>
+        <w:tc>
+          <w:tcPr>
+            <w:cnfStyle w:val="001000000000" w:firstRow="0" w:lastRow="0" w:firstColumn="1" w:lastColumn="0" w:oddVBand="0" w:evenVBand="0" w:oddHBand="0" w:evenHBand="0" w:firstRowFirstColumn="0" w:firstRowLastColumn="0" w:lastRowFirstColumn="0" w:lastRowLastColumn="0"/>
+            <w:tcW w:w="2566" w:type="dxa"/>
+            <w:vAlign w:val="center"/>
+          </w:tcPr>
+          <w:p>
+            <w:pPr>
+              <w:jc w:val="right"/>
+              <w:rPr>
+                <w:color w:val="auto"/>
+                <w:sz w:val="24"/>
+                <w:szCs w:val="24"/>
+                <w:lang w:val="es-CO"/>
+              </w:rPr>
+            </w:pPr>
+            <w:r>
+              <w:rPr>
+                <w:color w:val="auto"/>
+                <w:sz w:val="24"/>
+                <w:szCs w:val="24"/>
+                <w:lang w:val="es-CO"/>
+              </w:rPr>
+              <w:t>Nombre de la empresa</w:t>
+            </w:r>
+          </w:p>
+        </w:tc>
+        <w:tc>
+          <w:tcPr>
+            <w:tcW w:w="3648" w:type="dxa"/>
+            <w:vAlign w:val="center"/>
+          </w:tcPr>
+          <w:p>
+            <w:pPr>
+              <w:jc w:val="center"/>
+              <w:cnfStyle w:val="000000000000" w:firstRow="0" w:lastRow="0" w:firstColumn="0" w:lastColumn="0" w:oddVBand="0" w:evenVBand="0" w:oddHBand="0" w:evenHBand="0" w:firstRowFirstColumn="0" w:firstRowLastColumn="0" w:lastRowFirstColumn="0" w:lastRowLastColumn="0"/>
+              <w:rPr>
+                <w:b w:val="0"/>
+                <w:color w:val="auto"/>
+                <w:sz w:val="24"/>
+                <w:szCs w:val="24"/>
+                <w:lang w:val="es-CO"/>
+              </w:rPr>
+            </w:pPr>
+            <w:r>
+              <w:rPr>
+                <w:b w:val="0"/>
+                <w:color w:val="auto"/>
+                <w:sz w:val="24"/>
+                <w:szCs w:val="24"/>
+                <w:lang w:val="es-CO"/>
+              </w:rPr>
+              <w:t>[2</w:t>
+            </w:r>
+            <w:r>
+              <w:rPr>
+                <w:b w:val="0"/>
+                <w:color w:val="auto"/>
+                <w:sz w:val="24"/>
+                <w:szCs w:val="24"/>
+                <w:lang w:val="es-CO"/>
+              </w:rPr>
+              <w:t>,</w:t>
+            </w:r>
+            <w:r>
+              <w:rPr>
+                <w:b w:val="0"/>
+                <w:color w:val="auto"/>
+                <w:sz w:val="24"/>
+                <w:szCs w:val="24"/>
+                <w:lang w:val="es-CO"/>
+              </w:rPr>
+              <w:t xml:space="preserve"> </w:t>
+            </w:r>
+            <w:r>
+              <w:rPr>
+                <w:b w:val="0"/>
+                <w:color w:val="auto"/>
+                <w:sz w:val="24"/>
+                <w:szCs w:val="24"/>
+                <w:lang w:val="es-CO"/>
+              </w:rPr>
+              <w:t>x</w:t>
+            </w:r>
+            <w:r>
+              <w:rPr>
+                <w:b w:val="0"/>
+                <w:color w:val="auto"/>
+                <w:sz w:val="24"/>
+                <w:szCs w:val="24"/>
+                <w:lang w:val="es-CO"/>
+              </w:rPr>
+              <w:t>]</w:t>
+            </w:r>
+          </w:p>
+        </w:tc>
+        <w:tc>
+          <w:tcPr>
+            <w:tcW w:w="1589" w:type="dxa"/>
+            <w:vAlign w:val="center"/>
+          </w:tcPr>
+          <w:p>
+            <w:pPr>
+              <w:jc w:val="center"/>
+              <w:cnfStyle w:val="000000000000" w:firstRow="0" w:lastRow="0" w:firstColumn="0" w:lastColumn="0" w:oddVBand="0" w:evenVBand="0" w:oddHBand="0" w:evenHBand="0" w:firstRowFirstColumn="0" w:firstRowLastColumn="0" w:lastRowFirstColumn="0" w:lastRowLastColumn="0"/>
+              <w:rPr>
+                <w:b w:val="0"/>
+                <w:color w:val="auto"/>
+                <w:sz w:val="24"/>
+                <w:szCs w:val="24"/>
+                <w:lang w:val="es-CO"/>
+              </w:rPr>
+            </w:pPr>
+            <w:r>
+              <w:rPr>
+                <w:b w:val="0"/>
+                <w:color w:val="auto"/>
+                <w:sz w:val="24"/>
+                <w:szCs w:val="24"/>
+                <w:lang w:val="es-CO"/>
+              </w:rPr>
+              <w:t>STRING</w:t>
+            </w:r>
+            <w:r>
+              <w:rPr>
+                <w:b w:val="0"/>
+                <w:color w:val="auto"/>
+                <w:sz w:val="24"/>
+                <w:szCs w:val="24"/>
+                <w:lang w:val="es-CO"/>
+              </w:rPr>
+              <w:t xml:space="preserve"> </w:t>
+            </w:r>
+          </w:p>
+        </w:tc>
+        <w:tc>
+          <w:tcPr>
+            <w:tcW w:w="1744" w:type="dxa"/>
+            <w:vAlign w:val="center"/>
+          </w:tcPr>
+          <w:p>
+            <w:pPr>
+              <w:jc w:val="center"/>
+              <w:cnfStyle w:val="000000000000" w:firstRow="0" w:lastRow="0" w:firstColumn="0" w:lastColumn="0" w:oddVBand="0" w:evenVBand="0" w:oddHBand="0" w:evenHBand="0" w:firstRowFirstColumn="0" w:firstRowLastColumn="0" w:lastRowFirstColumn="0" w:lastRowLastColumn="0"/>
+              <w:rPr>
+                <w:b w:val="0"/>
+                <w:color w:val="auto"/>
+                <w:sz w:val="24"/>
+                <w:szCs w:val="24"/>
+                <w:lang w:val="es-CO"/>
+              </w:rPr>
+            </w:pPr>
+            <w:r>
+              <w:rPr>
+                <w:b w:val="0"/>
+                <w:color w:val="auto"/>
+                <w:sz w:val="24"/>
+                <w:szCs w:val="24"/>
+                <w:lang w:val="es-CO"/>
+              </w:rPr>
+              <w:t>--</w:t>
+            </w:r>
+          </w:p>
+        </w:tc>
+      </w:tr>
+      <w:tr>
+        <w:trPr>
+          <w:jc w:val="center"/>
+        </w:trPr>
+        <w:tc>
+          <w:tcPr>
+            <w:cnfStyle w:val="001000000000" w:firstRow="0" w:lastRow="0" w:firstColumn="1" w:lastColumn="0" w:oddVBand="0" w:evenVBand="0" w:oddHBand="0" w:evenHBand="0" w:firstRowFirstColumn="0" w:firstRowLastColumn="0" w:lastRowFirstColumn="0" w:lastRowLastColumn="0"/>
+            <w:tcW w:w="2566" w:type="dxa"/>
+            <w:vAlign w:val="center"/>
+          </w:tcPr>
+          <w:p>
+            <w:pPr>
+              <w:jc w:val="right"/>
+              <w:rPr>
+                <w:color w:val="auto"/>
+                <w:sz w:val="24"/>
+                <w:szCs w:val="24"/>
+                <w:lang w:val="es-CO"/>
+              </w:rPr>
+            </w:pPr>
+            <w:proofErr w:type="spellStart"/>
+            <w:r>
+              <w:rPr>
+                <w:color w:val="auto"/>
+                <w:sz w:val="24"/>
+                <w:szCs w:val="24"/>
+                <w:lang w:val="es-CO"/>
+              </w:rPr>
+              <w:t>Nit</w:t>
+            </w:r>
+            <w:proofErr w:type="spellEnd"/>
+          </w:p>
+        </w:tc>
+        <w:tc>
+          <w:tcPr>
+            <w:tcW w:w="3648" w:type="dxa"/>
+            <w:vAlign w:val="center"/>
+          </w:tcPr>
+          <w:p>
+            <w:pPr>
+              <w:jc w:val="center"/>
+              <w:cnfStyle w:val="000000000000" w:firstRow="0" w:lastRow="0" w:firstColumn="0" w:lastColumn="0" w:oddVBand="0" w:evenVBand="0" w:oddHBand="0" w:evenHBand="0" w:firstRowFirstColumn="0" w:firstRowLastColumn="0" w:lastRowFirstColumn="0" w:lastRowLastColumn="0"/>
+              <w:rPr>
+                <w:b w:val="0"/>
+                <w:color w:val="auto"/>
+                <w:sz w:val="24"/>
+                <w:szCs w:val="24"/>
+                <w:lang w:val="es-CO"/>
+              </w:rPr>
+            </w:pPr>
+            <w:r>
+              <w:rPr>
+                <w:b w:val="0"/>
+                <w:color w:val="auto"/>
+                <w:sz w:val="24"/>
+                <w:szCs w:val="24"/>
+                <w:lang w:val="es-CO"/>
+              </w:rPr>
+              <w:t>[10, 10</w:t>
+            </w:r>
+            <w:r>
+              <w:rPr>
+                <w:b w:val="0"/>
+                <w:color w:val="auto"/>
+                <w:sz w:val="24"/>
+                <w:szCs w:val="24"/>
+                <w:lang w:val="es-CO"/>
+              </w:rPr>
+              <w:t>]</w:t>
+            </w:r>
+          </w:p>
+        </w:tc>
+        <w:tc>
+          <w:tcPr>
+            <w:tcW w:w="1589" w:type="dxa"/>
+            <w:vAlign w:val="center"/>
+          </w:tcPr>
+          <w:p>
+            <w:pPr>
+              <w:jc w:val="center"/>
+              <w:cnfStyle w:val="000000000000" w:firstRow="0" w:lastRow="0" w:firstColumn="0" w:lastColumn="0" w:oddVBand="0" w:evenVBand="0" w:oddHBand="0" w:evenHBand="0" w:firstRowFirstColumn="0" w:firstRowLastColumn="0" w:lastRowFirstColumn="0" w:lastRowLastColumn="0"/>
+              <w:rPr>
+                <w:b w:val="0"/>
+                <w:color w:val="auto"/>
+                <w:sz w:val="24"/>
+                <w:szCs w:val="24"/>
+                <w:lang w:val="es-CO"/>
+              </w:rPr>
+            </w:pPr>
+            <w:r>
+              <w:rPr>
+                <w:b w:val="0"/>
+                <w:color w:val="auto"/>
+                <w:sz w:val="24"/>
+                <w:szCs w:val="24"/>
+                <w:lang w:val="es-CO"/>
+              </w:rPr>
+              <w:t>STRING</w:t>
+            </w:r>
+            <w:r>
+              <w:rPr>
+                <w:b w:val="0"/>
+                <w:color w:val="auto"/>
+                <w:sz w:val="24"/>
+                <w:szCs w:val="24"/>
+                <w:lang w:val="es-CO"/>
+              </w:rPr>
+              <w:t xml:space="preserve"> </w:t>
+            </w:r>
+          </w:p>
+        </w:tc>
+        <w:tc>
+          <w:tcPr>
+            <w:tcW w:w="1744" w:type="dxa"/>
+            <w:vAlign w:val="center"/>
+          </w:tcPr>
+          <w:p>
+            <w:pPr>
+              <w:jc w:val="center"/>
+              <w:cnfStyle w:val="000000000000" w:firstRow="0" w:lastRow="0" w:firstColumn="0" w:lastColumn="0" w:oddVBand="0" w:evenVBand="0" w:oddHBand="0" w:evenHBand="0" w:firstRowFirstColumn="0" w:firstRowLastColumn="0" w:lastRowFirstColumn="0" w:lastRowLastColumn="0"/>
+              <w:rPr>
+                <w:b w:val="0"/>
+                <w:color w:val="auto"/>
+                <w:sz w:val="24"/>
+                <w:szCs w:val="24"/>
+                <w:lang w:val="es-CO"/>
+              </w:rPr>
+            </w:pPr>
+            <w:r>
+              <w:rPr>
+                <w:b w:val="0"/>
+                <w:color w:val="auto"/>
+                <w:sz w:val="24"/>
+                <w:szCs w:val="24"/>
+                <w:lang w:val="es-CO"/>
+              </w:rPr>
+              <w:t>XXX</w:t>
+            </w:r>
+            <w:r>
+              <w:rPr>
+                <w:b w:val="0"/>
+                <w:color w:val="auto"/>
+                <w:sz w:val="24"/>
+                <w:szCs w:val="24"/>
+                <w:lang w:val="es-CO"/>
+              </w:rPr>
+              <w:t>.</w:t>
+            </w:r>
+            <w:r>
+              <w:rPr>
+                <w:b w:val="0"/>
+                <w:color w:val="auto"/>
+                <w:sz w:val="24"/>
+                <w:szCs w:val="24"/>
+                <w:lang w:val="es-CO"/>
+              </w:rPr>
+              <w:t>XXX</w:t>
+            </w:r>
+            <w:r>
+              <w:rPr>
+                <w:b w:val="0"/>
+                <w:color w:val="auto"/>
+                <w:sz w:val="24"/>
+                <w:szCs w:val="24"/>
+                <w:lang w:val="es-CO"/>
+              </w:rPr>
+              <w:t>.</w:t>
+            </w:r>
+            <w:r>
+              <w:rPr>
+                <w:b w:val="0"/>
+                <w:color w:val="auto"/>
+                <w:sz w:val="24"/>
+                <w:szCs w:val="24"/>
+                <w:lang w:val="es-CO"/>
+              </w:rPr>
+              <w:t>XXX-Y</w:t>
+            </w:r>
+          </w:p>
+        </w:tc>
+      </w:tr>
+      <w:tr>
+        <w:trPr>
+          <w:jc w:val="center"/>
+        </w:trPr>
+        <w:tc>
+          <w:tcPr>
+            <w:cnfStyle w:val="001000000000" w:firstRow="0" w:lastRow="0" w:firstColumn="1" w:lastColumn="0" w:oddVBand="0" w:evenVBand="0" w:oddHBand="0" w:evenHBand="0" w:firstRowFirstColumn="0" w:firstRowLastColumn="0" w:lastRowFirstColumn="0" w:lastRowLastColumn="0"/>
+            <w:tcW w:w="2566" w:type="dxa"/>
+            <w:vAlign w:val="center"/>
+          </w:tcPr>
+          <w:p>
+            <w:pPr>
+              <w:jc w:val="right"/>
+              <w:rPr>
+                <w:color w:val="auto"/>
+                <w:sz w:val="24"/>
+                <w:szCs w:val="24"/>
+                <w:lang w:val="es-CO"/>
+              </w:rPr>
+            </w:pPr>
+            <w:r>
+              <w:rPr>
+                <w:color w:val="auto"/>
+                <w:sz w:val="24"/>
+                <w:szCs w:val="24"/>
+                <w:lang w:val="es-CO"/>
+              </w:rPr>
+              <w:t>Salario</w:t>
+            </w:r>
+          </w:p>
+        </w:tc>
+        <w:tc>
+          <w:tcPr>
+            <w:tcW w:w="3648" w:type="dxa"/>
+            <w:vAlign w:val="center"/>
+          </w:tcPr>
+          <w:p>
+            <w:pPr>
+              <w:jc w:val="center"/>
+              <w:cnfStyle w:val="000000000000" w:firstRow="0" w:lastRow="0" w:firstColumn="0" w:lastColumn="0" w:oddVBand="0" w:evenVBand="0" w:oddHBand="0" w:evenHBand="0" w:firstRowFirstColumn="0" w:firstRowLastColumn="0" w:lastRowFirstColumn="0" w:lastRowLastColumn="0"/>
+              <w:rPr>
+                <w:b w:val="0"/>
+                <w:color w:val="auto"/>
+                <w:sz w:val="24"/>
+                <w:szCs w:val="24"/>
+                <w:lang w:val="es-CO"/>
+              </w:rPr>
+            </w:pPr>
+            <w:r>
+              <w:rPr>
+                <w:b w:val="0"/>
+                <w:color w:val="auto"/>
+                <w:sz w:val="24"/>
+                <w:szCs w:val="24"/>
+                <w:lang w:val="es-CO"/>
+              </w:rPr>
+              <w:t>[</w:t>
+            </w:r>
+            <w:r>
+              <w:rPr>
+                <w:b w:val="0"/>
+                <w:color w:val="auto"/>
+                <w:sz w:val="24"/>
+                <w:szCs w:val="24"/>
+                <w:lang w:val="es-CO"/>
+              </w:rPr>
+              <w:t>0</w:t>
+            </w:r>
+            <w:r>
+              <w:rPr>
+                <w:b w:val="0"/>
+                <w:color w:val="auto"/>
+                <w:sz w:val="24"/>
+                <w:szCs w:val="24"/>
+                <w:lang w:val="es-CO"/>
+              </w:rPr>
+              <w:t>,</w:t>
+            </w:r>
+            <w:r>
+              <w:rPr>
+                <w:b w:val="0"/>
+                <w:color w:val="auto"/>
+                <w:sz w:val="24"/>
+                <w:szCs w:val="24"/>
+                <w:lang w:val="es-CO"/>
+              </w:rPr>
+              <w:t>9</w:t>
+            </w:r>
+            <w:r>
+              <w:rPr>
+                <w:b w:val="0"/>
+                <w:color w:val="auto"/>
+                <w:sz w:val="24"/>
+                <w:szCs w:val="24"/>
+                <w:lang w:val="es-CO"/>
+              </w:rPr>
+              <w:t>]</w:t>
+            </w:r>
+          </w:p>
+        </w:tc>
+        <w:tc>
+          <w:tcPr>
+            <w:tcW w:w="1589" w:type="dxa"/>
+            <w:vAlign w:val="center"/>
+          </w:tcPr>
+          <w:p>
+            <w:pPr>
+              <w:jc w:val="center"/>
+              <w:cnfStyle w:val="000000000000" w:firstRow="0" w:lastRow="0" w:firstColumn="0" w:lastColumn="0" w:oddVBand="0" w:evenVBand="0" w:oddHBand="0" w:evenHBand="0" w:firstRowFirstColumn="0" w:firstRowLastColumn="0" w:lastRowFirstColumn="0" w:lastRowLastColumn="0"/>
+              <w:rPr>
+                <w:b w:val="0"/>
+                <w:color w:val="auto"/>
+                <w:sz w:val="24"/>
+                <w:szCs w:val="24"/>
+                <w:lang w:val="es-CO"/>
+              </w:rPr>
+            </w:pPr>
+            <w:r>
+              <w:rPr>
+                <w:b w:val="0"/>
+                <w:color w:val="auto"/>
+                <w:sz w:val="24"/>
+                <w:szCs w:val="24"/>
+                <w:lang w:val="es-CO"/>
+              </w:rPr>
+              <w:t>STRING</w:t>
+            </w:r>
+            <w:r>
+              <w:rPr>
+                <w:b w:val="0"/>
+                <w:color w:val="auto"/>
+                <w:sz w:val="24"/>
+                <w:szCs w:val="24"/>
+                <w:lang w:val="es-CO"/>
+              </w:rPr>
+              <w:t xml:space="preserve"> </w:t>
+            </w:r>
+          </w:p>
+        </w:tc>
+        <w:tc>
+          <w:tcPr>
+            <w:tcW w:w="1744" w:type="dxa"/>
+            <w:vAlign w:val="center"/>
+          </w:tcPr>
+          <w:p>
+            <w:pPr>
+              <w:jc w:val="center"/>
+              <w:cnfStyle w:val="000000000000" w:firstRow="0" w:lastRow="0" w:firstColumn="0" w:lastColumn="0" w:oddVBand="0" w:evenVBand="0" w:oddHBand="0" w:evenHBand="0" w:firstRowFirstColumn="0" w:firstRowLastColumn="0" w:lastRowFirstColumn="0" w:lastRowLastColumn="0"/>
+              <w:rPr>
+                <w:b w:val="0"/>
+                <w:color w:val="auto"/>
+                <w:sz w:val="24"/>
+                <w:szCs w:val="24"/>
+                <w:lang w:val="es-CO"/>
+              </w:rPr>
+            </w:pPr>
+            <w:r>
+              <w:rPr>
+                <w:b w:val="0"/>
+                <w:color w:val="auto"/>
+                <w:sz w:val="24"/>
+                <w:szCs w:val="24"/>
+                <w:lang w:val="es-CO"/>
+              </w:rPr>
+              <w:t>--</w:t>
+            </w:r>
+          </w:p>
+        </w:tc>
+      </w:tr>
+      <w:tr>
+        <w:trPr>
+          <w:jc w:val="center"/>
+        </w:trPr>
+        <w:tc>
+          <w:tcPr>
+            <w:cnfStyle w:val="001000000000" w:firstRow="0" w:lastRow="0" w:firstColumn="1" w:lastColumn="0" w:oddVBand="0" w:evenVBand="0" w:oddHBand="0" w:evenHBand="0" w:firstRowFirstColumn="0" w:firstRowLastColumn="0" w:lastRowFirstColumn="0" w:lastRowLastColumn="0"/>
+            <w:tcW w:w="2566" w:type="dxa"/>
+            <w:vAlign w:val="center"/>
+          </w:tcPr>
+          <w:p>
+            <w:pPr>
+              <w:jc w:val="right"/>
+              <w:rPr>
+                <w:color w:val="auto"/>
+                <w:sz w:val="24"/>
+                <w:szCs w:val="24"/>
+                <w:lang w:val="es-CO"/>
+              </w:rPr>
+            </w:pPr>
+            <w:r>
+              <w:rPr>
+                <w:color w:val="auto"/>
+                <w:sz w:val="24"/>
+                <w:szCs w:val="24"/>
+                <w:lang w:val="es-CO"/>
+              </w:rPr>
+              <w:t>Fecha de ingreso</w:t>
+            </w:r>
+          </w:p>
+        </w:tc>
+        <w:tc>
+          <w:tcPr>
+            <w:tcW w:w="3648" w:type="dxa"/>
+            <w:vAlign w:val="center"/>
+          </w:tcPr>
+          <w:p>
+            <w:pPr>
+              <w:jc w:val="center"/>
+              <w:cnfStyle w:val="000000000000" w:firstRow="0" w:lastRow="0" w:firstColumn="0" w:lastColumn="0" w:oddVBand="0" w:evenVBand="0" w:oddHBand="0" w:evenHBand="0" w:firstRowFirstColumn="0" w:firstRowLastColumn="0" w:lastRowFirstColumn="0" w:lastRowLastColumn="0"/>
+              <w:rPr>
+                <w:b w:val="0"/>
+                <w:color w:val="auto"/>
+                <w:sz w:val="24"/>
+                <w:szCs w:val="24"/>
+                <w:lang w:val="es-CO"/>
+              </w:rPr>
+            </w:pPr>
+            <w:r>
+              <w:rPr>
+                <w:b w:val="0"/>
+                <w:color w:val="auto"/>
+                <w:sz w:val="24"/>
+                <w:szCs w:val="24"/>
+                <w:lang w:val="es-CO"/>
+              </w:rPr>
+              <w:t>--</w:t>
+            </w:r>
+            <w:r>
+              <w:rPr>
+                <w:b w:val="0"/>
+                <w:color w:val="auto"/>
+                <w:sz w:val="24"/>
+                <w:szCs w:val="24"/>
+                <w:lang w:val="es-CO"/>
+              </w:rPr>
+              <w:t xml:space="preserve"> </w:t>
+            </w:r>
+          </w:p>
+        </w:tc>
+        <w:tc>
+          <w:tcPr>
+            <w:tcW w:w="1589" w:type="dxa"/>
+            <w:vAlign w:val="center"/>
+          </w:tcPr>
+          <w:p>
+            <w:pPr>
+              <w:jc w:val="center"/>
+              <w:cnfStyle w:val="000000000000" w:firstRow="0" w:lastRow="0" w:firstColumn="0" w:lastColumn="0" w:oddVBand="0" w:evenVBand="0" w:oddHBand="0" w:evenHBand="0" w:firstRowFirstColumn="0" w:firstRowLastColumn="0" w:lastRowFirstColumn="0" w:lastRowLastColumn="0"/>
+              <w:rPr>
+                <w:b w:val="0"/>
+                <w:color w:val="auto"/>
+                <w:sz w:val="24"/>
+                <w:szCs w:val="24"/>
+                <w:lang w:val="es-CO"/>
+              </w:rPr>
+            </w:pPr>
+            <w:r>
+              <w:rPr>
+                <w:b w:val="0"/>
+                <w:color w:val="auto"/>
+                <w:sz w:val="24"/>
+                <w:szCs w:val="24"/>
+                <w:lang w:val="es-CO"/>
+              </w:rPr>
+              <w:t>DATEONLY</w:t>
+            </w:r>
+          </w:p>
+        </w:tc>
+        <w:tc>
+          <w:tcPr>
+            <w:tcW w:w="1744" w:type="dxa"/>
+            <w:vAlign w:val="center"/>
+          </w:tcPr>
+          <w:p>
+            <w:pPr>
+              <w:jc w:val="center"/>
+              <w:cnfStyle w:val="000000000000" w:firstRow="0" w:lastRow="0" w:firstColumn="0" w:lastColumn="0" w:oddVBand="0" w:evenVBand="0" w:oddHBand="0" w:evenHBand="0" w:firstRowFirstColumn="0" w:firstRowLastColumn="0" w:lastRowFirstColumn="0" w:lastRowLastColumn="0"/>
+              <w:rPr>
+                <w:b w:val="0"/>
+                <w:color w:val="auto"/>
+                <w:sz w:val="24"/>
+                <w:szCs w:val="24"/>
+                <w:lang w:val="es-CO"/>
+              </w:rPr>
+            </w:pPr>
+            <w:r>
+              <w:rPr>
+                <w:b w:val="0"/>
+                <w:color w:val="auto"/>
+                <w:sz w:val="24"/>
+                <w:szCs w:val="24"/>
+                <w:lang w:val="es-CO"/>
+              </w:rPr>
+              <w:t>AAAA-MM-DD</w:t>
+            </w:r>
+          </w:p>
+        </w:tc>
+      </w:tr>
+    </w:tbl>
+    <w:p>
+      <w:pPr>
+        <w:pStyle w:val="Default"/>
+        <w:ind w:left="708" w:firstLine="708"/>
+        <w:rPr>
+          <w:rFonts w:asciiTheme="minorHAnsi" w:hAnsiTheme="minorHAnsi" w:cstheme="minorHAnsi"/>
         </w:rPr>
       </w:pPr>
     </w:p>
@@ -15094,22 +14926,42 @@
           <w:lang w:val="es-CO"/>
         </w:rPr>
       </w:pPr>
-      <w:bookmarkStart w:id="22" w:name="_Toc508008527"/>
+      <w:bookmarkStart w:id="21" w:name="_Toc508008526"/>
       <w:r>
         <w:rPr>
           <w:lang w:val="es-CO"/>
         </w:rPr>
-        <w:t xml:space="preserve">2.2.3. </w:t>
+        <w:t>2.2.</w:t>
       </w:r>
       <w:r>
         <w:rPr>
+          <w:lang w:val="es-CO"/>
+        </w:rPr>
+        <w:t>2</w:t>
+      </w:r>
+      <w:r>
+        <w:rPr>
+          <w:lang w:val="es-CO"/>
+        </w:rPr>
+        <w:t xml:space="preserve">. </w:t>
+      </w:r>
+      <w:r>
+        <w:rPr>
           <w:b w:val="0"/>
           <w:i/>
           <w:lang w:val="es-CO"/>
         </w:rPr>
-        <w:t>Generar un crédito con algún tipo de datos inválido</w:t>
+        <w:t>Solicitar un c</w:t>
       </w:r>
-      <w:bookmarkEnd w:id="22"/>
+      <w:r>
+        <w:rPr>
+          <w:b w:val="0"/>
+          <w:i/>
+          <w:lang w:val="es-CO"/>
+        </w:rPr>
+        <w:t>rédito correctamente</w:t>
+      </w:r>
+      <w:bookmarkEnd w:id="21"/>
     </w:p>
     <w:p>
       <w:pPr>
@@ -15255,7 +15107,7 @@
                 <w:szCs w:val="24"/>
                 <w:lang w:val="es-CO"/>
               </w:rPr>
-              <w:t>CPHU2-02</w:t>
+              <w:t>CPHU2-01</w:t>
             </w:r>
           </w:p>
         </w:tc>
@@ -15285,7 +15137,27 @@
                 <w:szCs w:val="24"/>
                 <w:lang w:val="es-CO"/>
               </w:rPr>
-              <w:t>Generar un crédito con algún tipo de datos inválido</w:t>
+              <w:t xml:space="preserve">Generar </w:t>
+            </w:r>
+            <w:r>
+              <w:rPr>
+                <w:b w:val="0"/>
+                <w:color w:val="0F0D29" w:themeColor="text1"/>
+                <w:sz w:val="24"/>
+                <w:szCs w:val="24"/>
+                <w:lang w:val="es-CO"/>
+              </w:rPr>
+              <w:t>u</w:t>
+            </w:r>
+            <w:r>
+              <w:rPr>
+                <w:b w:val="0"/>
+                <w:color w:val="0F0D29" w:themeColor="text1"/>
+                <w:sz w:val="24"/>
+                <w:szCs w:val="24"/>
+                <w:lang w:val="es-CO"/>
+              </w:rPr>
+              <w:t>n crédito correctamente</w:t>
             </w:r>
           </w:p>
         </w:tc>
@@ -15387,28 +15259,6 @@
                 <w:lang w:val="es-CO"/>
               </w:rPr>
               <w:t>Selenium</w:t>
-            </w:r>
-            <w:proofErr w:type="spellEnd"/>
-            <w:r>
-              <w:rPr>
-                <w:b w:val="0"/>
-                <w:color w:val="0F0D29" w:themeColor="text1"/>
-                <w:sz w:val="24"/>
-                <w:szCs w:val="24"/>
-                <w:lang w:val="es-CO"/>
-              </w:rPr>
-              <w:t xml:space="preserve"> y </w:t>
-            </w:r>
-            <w:proofErr w:type="spellStart"/>
-            <w:r>
-              <w:rPr>
-                <w:b w:val="0"/>
-                <w:color w:val="0F0D29" w:themeColor="text1"/>
-                <w:sz w:val="24"/>
-                <w:szCs w:val="24"/>
-                <w:lang w:val="es-CO"/>
-              </w:rPr>
-              <w:t>Appium</w:t>
             </w:r>
             <w:proofErr w:type="spellEnd"/>
             <w:r>
@@ -15480,7 +15330,7 @@
                 <w:szCs w:val="24"/>
                 <w:lang w:val="es-CO"/>
               </w:rPr>
-              <w:t>--</w:t>
+              <w:t>1</w:t>
             </w:r>
           </w:p>
         </w:tc>
@@ -15510,7 +15360,7 @@
                 <w:szCs w:val="24"/>
                 <w:lang w:val="es-CO"/>
               </w:rPr>
-              <w:t>N/A</w:t>
+              <w:t>Haber creado un cliente anteriormente</w:t>
             </w:r>
           </w:p>
         </w:tc>
@@ -15584,6 +15434,1089 @@
                 <w:lang w:val="es-CO"/>
               </w:rPr>
               <w:tab/>
+              <w:t>Nombre de Empresa = Accenture</w:t>
+            </w:r>
+          </w:p>
+          <w:p>
+            <w:pPr>
+              <w:rPr>
+                <w:bCs w:val="0"/>
+                <w:color w:val="0F0D29" w:themeColor="text1"/>
+                <w:sz w:val="24"/>
+                <w:szCs w:val="24"/>
+                <w:lang w:val="es-CO"/>
+              </w:rPr>
+            </w:pPr>
+            <w:r>
+              <w:rPr>
+                <w:bCs w:val="0"/>
+                <w:color w:val="0F0D29" w:themeColor="text1"/>
+                <w:sz w:val="24"/>
+                <w:szCs w:val="24"/>
+                <w:lang w:val="es-CO"/>
+              </w:rPr>
+              <w:t xml:space="preserve">-            Tipo </w:t>
+            </w:r>
+            <w:proofErr w:type="spellStart"/>
+            <w:r>
+              <w:rPr>
+                <w:bCs w:val="0"/>
+                <w:color w:val="0F0D29" w:themeColor="text1"/>
+                <w:sz w:val="24"/>
+                <w:szCs w:val="24"/>
+                <w:lang w:val="es-CO"/>
+              </w:rPr>
+              <w:t>Nit</w:t>
+            </w:r>
+            <w:proofErr w:type="spellEnd"/>
+            <w:r>
+              <w:rPr>
+                <w:bCs w:val="0"/>
+                <w:color w:val="0F0D29" w:themeColor="text1"/>
+                <w:sz w:val="24"/>
+                <w:szCs w:val="24"/>
+                <w:lang w:val="es-CO"/>
+              </w:rPr>
+              <w:t xml:space="preserve"> = Jurídica </w:t>
+            </w:r>
+          </w:p>
+          <w:p>
+            <w:pPr>
+              <w:rPr>
+                <w:bCs w:val="0"/>
+                <w:color w:val="0F0D29" w:themeColor="text1"/>
+                <w:sz w:val="24"/>
+                <w:szCs w:val="24"/>
+                <w:lang w:val="es-CO"/>
+              </w:rPr>
+            </w:pPr>
+            <w:r>
+              <w:rPr>
+                <w:bCs w:val="0"/>
+                <w:color w:val="0F0D29" w:themeColor="text1"/>
+                <w:sz w:val="24"/>
+                <w:szCs w:val="24"/>
+                <w:lang w:val="es-CO"/>
+              </w:rPr>
+              <w:t>-</w:t>
+            </w:r>
+            <w:r>
+              <w:rPr>
+                <w:bCs w:val="0"/>
+                <w:color w:val="0F0D29" w:themeColor="text1"/>
+                <w:sz w:val="24"/>
+                <w:szCs w:val="24"/>
+                <w:lang w:val="es-CO"/>
+              </w:rPr>
+              <w:tab/>
+            </w:r>
+            <w:proofErr w:type="spellStart"/>
+            <w:r>
+              <w:rPr>
+                <w:bCs w:val="0"/>
+                <w:color w:val="0F0D29" w:themeColor="text1"/>
+                <w:sz w:val="24"/>
+                <w:szCs w:val="24"/>
+                <w:lang w:val="es-CO"/>
+              </w:rPr>
+              <w:t>Nit</w:t>
+            </w:r>
+            <w:proofErr w:type="spellEnd"/>
+            <w:r>
+              <w:rPr>
+                <w:bCs w:val="0"/>
+                <w:color w:val="0F0D29" w:themeColor="text1"/>
+                <w:sz w:val="24"/>
+                <w:szCs w:val="24"/>
+                <w:lang w:val="es-CO"/>
+              </w:rPr>
+              <w:t xml:space="preserve"> = 800110980-7</w:t>
+            </w:r>
+          </w:p>
+          <w:p>
+            <w:pPr>
+              <w:rPr>
+                <w:bCs w:val="0"/>
+                <w:color w:val="0F0D29" w:themeColor="text1"/>
+                <w:sz w:val="24"/>
+                <w:szCs w:val="24"/>
+                <w:lang w:val="es-CO"/>
+              </w:rPr>
+            </w:pPr>
+            <w:r>
+              <w:rPr>
+                <w:bCs w:val="0"/>
+                <w:color w:val="0F0D29" w:themeColor="text1"/>
+                <w:sz w:val="24"/>
+                <w:szCs w:val="24"/>
+                <w:lang w:val="es-CO"/>
+              </w:rPr>
+              <w:t>-</w:t>
+            </w:r>
+            <w:r>
+              <w:rPr>
+                <w:bCs w:val="0"/>
+                <w:color w:val="0F0D29" w:themeColor="text1"/>
+                <w:sz w:val="24"/>
+                <w:szCs w:val="24"/>
+                <w:lang w:val="es-CO"/>
+              </w:rPr>
+              <w:tab/>
+              <w:t>Salario Actual = 950000</w:t>
+            </w:r>
+          </w:p>
+          <w:p>
+            <w:pPr>
+              <w:rPr>
+                <w:b/>
+                <w:bCs w:val="0"/>
+                <w:color w:val="0F0D29" w:themeColor="text1"/>
+                <w:sz w:val="24"/>
+                <w:szCs w:val="24"/>
+                <w:lang w:val="es-CO"/>
+              </w:rPr>
+            </w:pPr>
+            <w:r>
+              <w:rPr>
+                <w:bCs w:val="0"/>
+                <w:color w:val="0F0D29" w:themeColor="text1"/>
+                <w:sz w:val="24"/>
+                <w:szCs w:val="24"/>
+                <w:lang w:val="es-CO"/>
+              </w:rPr>
+              <w:t>-</w:t>
+            </w:r>
+            <w:r>
+              <w:rPr>
+                <w:bCs w:val="0"/>
+                <w:color w:val="0F0D29" w:themeColor="text1"/>
+                <w:sz w:val="24"/>
+                <w:szCs w:val="24"/>
+                <w:lang w:val="es-CO"/>
+              </w:rPr>
+              <w:tab/>
+              <w:t>Fecha de Ingreso = 22/02/2018</w:t>
+            </w:r>
+          </w:p>
+        </w:tc>
+      </w:tr>
+      <w:tr>
+        <w:tc>
+          <w:tcPr>
+            <w:cnfStyle w:val="001000000000" w:firstRow="0" w:lastRow="0" w:firstColumn="1" w:lastColumn="0" w:oddVBand="0" w:evenVBand="0" w:oddHBand="0" w:evenHBand="0" w:firstRowFirstColumn="0" w:firstRowLastColumn="0" w:lastRowFirstColumn="0" w:lastRowLastColumn="0"/>
+            <w:tcW w:w="9878" w:type="dxa"/>
+            <w:gridSpan w:val="6"/>
+            <w:vAlign w:val="center"/>
+          </w:tcPr>
+          <w:p>
+            <w:pPr>
+              <w:jc w:val="center"/>
+              <w:rPr>
+                <w:b/>
+                <w:color w:val="0F0D29" w:themeColor="text1"/>
+                <w:sz w:val="24"/>
+                <w:szCs w:val="24"/>
+                <w:lang w:val="es-CO"/>
+              </w:rPr>
+            </w:pPr>
+            <w:r>
+              <w:rPr>
+                <w:b/>
+                <w:color w:val="0F0D29" w:themeColor="text1"/>
+                <w:sz w:val="24"/>
+                <w:szCs w:val="24"/>
+                <w:lang w:val="es-CO"/>
+              </w:rPr>
+              <w:t>Resultados esperados</w:t>
+            </w:r>
+          </w:p>
+        </w:tc>
+      </w:tr>
+      <w:tr>
+        <w:tc>
+          <w:tcPr>
+            <w:cnfStyle w:val="001000000000" w:firstRow="0" w:lastRow="0" w:firstColumn="1" w:lastColumn="0" w:oddVBand="0" w:evenVBand="0" w:oddHBand="0" w:evenHBand="0" w:firstRowFirstColumn="0" w:firstRowLastColumn="0" w:lastRowFirstColumn="0" w:lastRowLastColumn="0"/>
+            <w:tcW w:w="1841" w:type="dxa"/>
+            <w:vAlign w:val="center"/>
+          </w:tcPr>
+          <w:p>
+            <w:pPr>
+              <w:jc w:val="center"/>
+              <w:rPr>
+                <w:color w:val="0F0D29" w:themeColor="text1"/>
+                <w:sz w:val="24"/>
+                <w:szCs w:val="24"/>
+                <w:lang w:val="es-CO"/>
+              </w:rPr>
+            </w:pPr>
+            <w:r>
+              <w:rPr>
+                <w:color w:val="0F0D29" w:themeColor="text1"/>
+                <w:sz w:val="24"/>
+                <w:szCs w:val="24"/>
+                <w:lang w:val="es-CO"/>
+              </w:rPr>
+              <w:t>1</w:t>
+            </w:r>
+          </w:p>
+        </w:tc>
+        <w:tc>
+          <w:tcPr>
+            <w:tcW w:w="8037" w:type="dxa"/>
+            <w:gridSpan w:val="5"/>
+            <w:tcBorders>
+              <w:right w:val="single" w:sz="4" w:space="0" w:color="A6E4DF" w:themeColor="accent6" w:themeTint="66"/>
+            </w:tcBorders>
+            <w:vAlign w:val="center"/>
+          </w:tcPr>
+          <w:p>
+            <w:pPr>
+              <w:cnfStyle w:val="000000000000" w:firstRow="0" w:lastRow="0" w:firstColumn="0" w:lastColumn="0" w:oddVBand="0" w:evenVBand="0" w:oddHBand="0" w:evenHBand="0" w:firstRowFirstColumn="0" w:firstRowLastColumn="0" w:lastRowFirstColumn="0" w:lastRowLastColumn="0"/>
+              <w:rPr>
+                <w:b w:val="0"/>
+                <w:color w:val="0F0D29" w:themeColor="text1"/>
+                <w:sz w:val="24"/>
+                <w:szCs w:val="24"/>
+                <w:lang w:val="es-CO"/>
+              </w:rPr>
+            </w:pPr>
+            <w:r>
+              <w:rPr>
+                <w:b w:val="0"/>
+                <w:color w:val="0F0D29" w:themeColor="text1"/>
+                <w:sz w:val="24"/>
+                <w:szCs w:val="24"/>
+                <w:lang w:val="es-CO"/>
+              </w:rPr>
+              <w:t>El sistema guarda la</w:t>
+            </w:r>
+            <w:r>
+              <w:rPr>
+                <w:b w:val="0"/>
+                <w:color w:val="0F0D29" w:themeColor="text1"/>
+                <w:sz w:val="24"/>
+                <w:szCs w:val="24"/>
+                <w:lang w:val="es-CO"/>
+              </w:rPr>
+              <w:t xml:space="preserve"> información de la solicitud del crédito y generará un mensaje con el estado de la solicitud (aprobado – no aprobado).</w:t>
+            </w:r>
+          </w:p>
+        </w:tc>
+      </w:tr>
+      <w:tr>
+        <w:tc>
+          <w:tcPr>
+            <w:cnfStyle w:val="001000000000" w:firstRow="0" w:lastRow="0" w:firstColumn="1" w:lastColumn="0" w:oddVBand="0" w:evenVBand="0" w:oddHBand="0" w:evenHBand="0" w:firstRowFirstColumn="0" w:firstRowLastColumn="0" w:lastRowFirstColumn="0" w:lastRowLastColumn="0"/>
+            <w:tcW w:w="1841" w:type="dxa"/>
+            <w:vAlign w:val="center"/>
+          </w:tcPr>
+          <w:p>
+            <w:pPr>
+              <w:jc w:val="center"/>
+              <w:rPr>
+                <w:color w:val="0F0D29" w:themeColor="text1"/>
+                <w:sz w:val="24"/>
+                <w:szCs w:val="24"/>
+                <w:lang w:val="es-CO"/>
+              </w:rPr>
+            </w:pPr>
+            <w:r>
+              <w:rPr>
+                <w:color w:val="0F0D29" w:themeColor="text1"/>
+                <w:sz w:val="24"/>
+                <w:szCs w:val="24"/>
+                <w:lang w:val="es-CO"/>
+              </w:rPr>
+              <w:t>2</w:t>
+            </w:r>
+          </w:p>
+        </w:tc>
+        <w:tc>
+          <w:tcPr>
+            <w:tcW w:w="8037" w:type="dxa"/>
+            <w:gridSpan w:val="5"/>
+            <w:tcBorders>
+              <w:right w:val="single" w:sz="4" w:space="0" w:color="A6E4DF" w:themeColor="accent6" w:themeTint="66"/>
+            </w:tcBorders>
+            <w:vAlign w:val="center"/>
+          </w:tcPr>
+          <w:p>
+            <w:pPr>
+              <w:cnfStyle w:val="000000000000" w:firstRow="0" w:lastRow="0" w:firstColumn="0" w:lastColumn="0" w:oddVBand="0" w:evenVBand="0" w:oddHBand="0" w:evenHBand="0" w:firstRowFirstColumn="0" w:firstRowLastColumn="0" w:lastRowFirstColumn="0" w:lastRowLastColumn="0"/>
+              <w:rPr>
+                <w:b w:val="0"/>
+                <w:color w:val="0F0D29" w:themeColor="text1"/>
+                <w:sz w:val="24"/>
+                <w:szCs w:val="24"/>
+                <w:lang w:val="es-CO"/>
+              </w:rPr>
+            </w:pPr>
+            <w:r>
+              <w:rPr>
+                <w:b w:val="0"/>
+                <w:color w:val="0F0D29" w:themeColor="text1"/>
+                <w:sz w:val="24"/>
+                <w:szCs w:val="24"/>
+                <w:lang w:val="es-CO"/>
+              </w:rPr>
+              <w:t xml:space="preserve">En la BBDD </w:t>
+            </w:r>
+            <w:r>
+              <w:rPr>
+                <w:b w:val="0"/>
+                <w:color w:val="0F0D29" w:themeColor="text1"/>
+                <w:sz w:val="24"/>
+                <w:szCs w:val="24"/>
+                <w:lang w:val="es-CO"/>
+              </w:rPr>
+              <w:t>se deb</w:t>
+            </w:r>
+            <w:r>
+              <w:rPr>
+                <w:b w:val="0"/>
+                <w:color w:val="0F0D29" w:themeColor="text1"/>
+                <w:sz w:val="24"/>
+                <w:szCs w:val="24"/>
+                <w:lang w:val="es-CO"/>
+              </w:rPr>
+              <w:t>e encontrar el registro del nuevo crédito, donde:</w:t>
+            </w:r>
+          </w:p>
+          <w:p>
+            <w:pPr>
+              <w:cnfStyle w:val="000000000000" w:firstRow="0" w:lastRow="0" w:firstColumn="0" w:lastColumn="0" w:oddVBand="0" w:evenVBand="0" w:oddHBand="0" w:evenHBand="0" w:firstRowFirstColumn="0" w:firstRowLastColumn="0" w:lastRowFirstColumn="0" w:lastRowLastColumn="0"/>
+              <w:rPr>
+                <w:b w:val="0"/>
+                <w:color w:val="0F0D29" w:themeColor="text1"/>
+                <w:sz w:val="24"/>
+                <w:szCs w:val="24"/>
+                <w:lang w:val="es-CO"/>
+              </w:rPr>
+            </w:pPr>
+            <w:r>
+              <w:rPr>
+                <w:b w:val="0"/>
+                <w:color w:val="0F0D29" w:themeColor="text1"/>
+                <w:sz w:val="24"/>
+                <w:szCs w:val="24"/>
+                <w:lang w:val="es-CO"/>
+              </w:rPr>
+              <w:t>Crédito Aprobado = 5000000</w:t>
+            </w:r>
+          </w:p>
+        </w:tc>
+      </w:tr>
+      <w:tr>
+        <w:tc>
+          <w:tcPr>
+            <w:cnfStyle w:val="001000000000" w:firstRow="0" w:lastRow="0" w:firstColumn="1" w:lastColumn="0" w:oddVBand="0" w:evenVBand="0" w:oddHBand="0" w:evenHBand="0" w:firstRowFirstColumn="0" w:firstRowLastColumn="0" w:lastRowFirstColumn="0" w:lastRowLastColumn="0"/>
+            <w:tcW w:w="1841" w:type="dxa"/>
+            <w:vMerge w:val="restart"/>
+            <w:vAlign w:val="center"/>
+          </w:tcPr>
+          <w:p>
+            <w:pPr>
+              <w:jc w:val="center"/>
+              <w:rPr>
+                <w:b/>
+                <w:color w:val="0F0D29" w:themeColor="text1"/>
+                <w:sz w:val="24"/>
+                <w:szCs w:val="24"/>
+                <w:lang w:val="es-CO"/>
+              </w:rPr>
+            </w:pPr>
+            <w:r>
+              <w:rPr>
+                <w:b/>
+                <w:color w:val="0F0D29" w:themeColor="text1"/>
+                <w:sz w:val="24"/>
+                <w:szCs w:val="24"/>
+                <w:lang w:val="es-CO"/>
+              </w:rPr>
+              <w:t>Estado</w:t>
+            </w:r>
+          </w:p>
+        </w:tc>
+        <w:tc>
+          <w:tcPr>
+            <w:tcW w:w="2144" w:type="dxa"/>
+            <w:tcBorders>
+              <w:right w:val="single" w:sz="4" w:space="0" w:color="7AD6CF" w:themeColor="accent6" w:themeTint="99"/>
+            </w:tcBorders>
+            <w:vAlign w:val="center"/>
+          </w:tcPr>
+          <w:p>
+            <w:pPr>
+              <w:cnfStyle w:val="000000000000" w:firstRow="0" w:lastRow="0" w:firstColumn="0" w:lastColumn="0" w:oddVBand="0" w:evenVBand="0" w:oddHBand="0" w:evenHBand="0" w:firstRowFirstColumn="0" w:firstRowLastColumn="0" w:lastRowFirstColumn="0" w:lastRowLastColumn="0"/>
+              <w:rPr>
+                <w:b w:val="0"/>
+                <w:color w:val="0F0D29" w:themeColor="text1"/>
+                <w:sz w:val="24"/>
+                <w:szCs w:val="24"/>
+                <w:lang w:val="es-CO"/>
+              </w:rPr>
+            </w:pPr>
+            <w:r>
+              <w:rPr>
+                <w:b w:val="0"/>
+                <w:color w:val="0F0D29" w:themeColor="text1"/>
+                <w:sz w:val="24"/>
+                <w:szCs w:val="24"/>
+                <w:lang w:val="es-CO"/>
+              </w:rPr>
+              <w:t>Aprobado</w:t>
+            </w:r>
+          </w:p>
+        </w:tc>
+        <w:tc>
+          <w:tcPr>
+            <w:tcW w:w="342" w:type="dxa"/>
+            <w:tcBorders>
+              <w:left w:val="single" w:sz="4" w:space="0" w:color="7AD6CF" w:themeColor="accent6" w:themeTint="99"/>
+            </w:tcBorders>
+            <w:vAlign w:val="center"/>
+          </w:tcPr>
+          <w:p>
+            <w:pPr>
+              <w:cnfStyle w:val="000000000000" w:firstRow="0" w:lastRow="0" w:firstColumn="0" w:lastColumn="0" w:oddVBand="0" w:evenVBand="0" w:oddHBand="0" w:evenHBand="0" w:firstRowFirstColumn="0" w:firstRowLastColumn="0" w:lastRowFirstColumn="0" w:lastRowLastColumn="0"/>
+              <w:rPr>
+                <w:color w:val="0F0D29" w:themeColor="text1"/>
+                <w:sz w:val="24"/>
+                <w:szCs w:val="24"/>
+                <w:lang w:val="es-CO"/>
+              </w:rPr>
+            </w:pPr>
+          </w:p>
+        </w:tc>
+        <w:tc>
+          <w:tcPr>
+            <w:tcW w:w="5551" w:type="dxa"/>
+            <w:gridSpan w:val="3"/>
+            <w:vAlign w:val="center"/>
+          </w:tcPr>
+          <w:p>
+            <w:pPr>
+              <w:cnfStyle w:val="000000000000" w:firstRow="0" w:lastRow="0" w:firstColumn="0" w:lastColumn="0" w:oddVBand="0" w:evenVBand="0" w:oddHBand="0" w:evenHBand="0" w:firstRowFirstColumn="0" w:firstRowLastColumn="0" w:lastRowFirstColumn="0" w:lastRowLastColumn="0"/>
+              <w:rPr>
+                <w:color w:val="0F0D29" w:themeColor="text1"/>
+                <w:sz w:val="24"/>
+                <w:szCs w:val="24"/>
+                <w:lang w:val="es-CO"/>
+              </w:rPr>
+            </w:pPr>
+            <w:r>
+              <w:rPr>
+                <w:color w:val="0F0D29" w:themeColor="text1"/>
+                <w:sz w:val="24"/>
+                <w:szCs w:val="24"/>
+                <w:lang w:val="es-CO"/>
+              </w:rPr>
+              <w:t>Motivo:</w:t>
+            </w:r>
+          </w:p>
+        </w:tc>
+      </w:tr>
+      <w:tr>
+        <w:tc>
+          <w:tcPr>
+            <w:cnfStyle w:val="001000000000" w:firstRow="0" w:lastRow="0" w:firstColumn="1" w:lastColumn="0" w:oddVBand="0" w:evenVBand="0" w:oddHBand="0" w:evenHBand="0" w:firstRowFirstColumn="0" w:firstRowLastColumn="0" w:lastRowFirstColumn="0" w:lastRowLastColumn="0"/>
+            <w:tcW w:w="1841" w:type="dxa"/>
+            <w:vMerge/>
+            <w:vAlign w:val="center"/>
+          </w:tcPr>
+          <w:p>
+            <w:pPr>
+              <w:jc w:val="center"/>
+              <w:rPr>
+                <w:color w:val="0F0D29" w:themeColor="text1"/>
+                <w:sz w:val="24"/>
+                <w:szCs w:val="24"/>
+                <w:lang w:val="es-CO"/>
+              </w:rPr>
+            </w:pPr>
+          </w:p>
+        </w:tc>
+        <w:tc>
+          <w:tcPr>
+            <w:tcW w:w="2144" w:type="dxa"/>
+            <w:tcBorders>
+              <w:right w:val="single" w:sz="4" w:space="0" w:color="7AD6CF" w:themeColor="accent6" w:themeTint="99"/>
+            </w:tcBorders>
+            <w:vAlign w:val="center"/>
+          </w:tcPr>
+          <w:p>
+            <w:pPr>
+              <w:cnfStyle w:val="000000000000" w:firstRow="0" w:lastRow="0" w:firstColumn="0" w:lastColumn="0" w:oddVBand="0" w:evenVBand="0" w:oddHBand="0" w:evenHBand="0" w:firstRowFirstColumn="0" w:firstRowLastColumn="0" w:lastRowFirstColumn="0" w:lastRowLastColumn="0"/>
+              <w:rPr>
+                <w:b w:val="0"/>
+                <w:color w:val="0F0D29" w:themeColor="text1"/>
+                <w:sz w:val="24"/>
+                <w:szCs w:val="24"/>
+                <w:lang w:val="es-CO"/>
+              </w:rPr>
+            </w:pPr>
+            <w:r>
+              <w:rPr>
+                <w:b w:val="0"/>
+                <w:color w:val="0F0D29" w:themeColor="text1"/>
+                <w:sz w:val="24"/>
+                <w:szCs w:val="24"/>
+                <w:lang w:val="es-CO"/>
+              </w:rPr>
+              <w:t>No aprobado</w:t>
+            </w:r>
+          </w:p>
+        </w:tc>
+        <w:tc>
+          <w:tcPr>
+            <w:tcW w:w="342" w:type="dxa"/>
+            <w:tcBorders>
+              <w:left w:val="single" w:sz="4" w:space="0" w:color="7AD6CF" w:themeColor="accent6" w:themeTint="99"/>
+            </w:tcBorders>
+            <w:vAlign w:val="center"/>
+          </w:tcPr>
+          <w:p>
+            <w:pPr>
+              <w:cnfStyle w:val="000000000000" w:firstRow="0" w:lastRow="0" w:firstColumn="0" w:lastColumn="0" w:oddVBand="0" w:evenVBand="0" w:oddHBand="0" w:evenHBand="0" w:firstRowFirstColumn="0" w:firstRowLastColumn="0" w:lastRowFirstColumn="0" w:lastRowLastColumn="0"/>
+              <w:rPr>
+                <w:color w:val="0F0D29" w:themeColor="text1"/>
+                <w:sz w:val="24"/>
+                <w:szCs w:val="24"/>
+                <w:lang w:val="es-CO"/>
+              </w:rPr>
+            </w:pPr>
+          </w:p>
+        </w:tc>
+        <w:tc>
+          <w:tcPr>
+            <w:tcW w:w="5551" w:type="dxa"/>
+            <w:gridSpan w:val="3"/>
+            <w:vAlign w:val="center"/>
+          </w:tcPr>
+          <w:p>
+            <w:pPr>
+              <w:cnfStyle w:val="000000000000" w:firstRow="0" w:lastRow="0" w:firstColumn="0" w:lastColumn="0" w:oddVBand="0" w:evenVBand="0" w:oddHBand="0" w:evenHBand="0" w:firstRowFirstColumn="0" w:firstRowLastColumn="0" w:lastRowFirstColumn="0" w:lastRowLastColumn="0"/>
+              <w:rPr>
+                <w:color w:val="0F0D29" w:themeColor="text1"/>
+                <w:sz w:val="24"/>
+                <w:szCs w:val="24"/>
+                <w:lang w:val="es-CO"/>
+              </w:rPr>
+            </w:pPr>
+            <w:r>
+              <w:rPr>
+                <w:color w:val="0F0D29" w:themeColor="text1"/>
+                <w:sz w:val="24"/>
+                <w:szCs w:val="24"/>
+                <w:lang w:val="es-CO"/>
+              </w:rPr>
+              <w:t>Motivo</w:t>
+            </w:r>
+            <w:r>
+              <w:rPr>
+                <w:color w:val="0F0D29" w:themeColor="text1"/>
+                <w:sz w:val="24"/>
+                <w:szCs w:val="24"/>
+                <w:lang w:val="es-CO"/>
+              </w:rPr>
+              <w:t>:</w:t>
+            </w:r>
+          </w:p>
+        </w:tc>
+      </w:tr>
+    </w:tbl>
+    <w:p>
+      <w:pPr>
+        <w:rPr>
+          <w:lang w:val="es-CO"/>
+        </w:rPr>
+      </w:pPr>
+    </w:p>
+    <w:p>
+      <w:pPr>
+        <w:rPr>
+          <w:lang w:val="es-CO"/>
+        </w:rPr>
+      </w:pPr>
+    </w:p>
+    <w:p>
+      <w:pPr>
+        <w:pStyle w:val="Heading3"/>
+        <w:rPr>
+          <w:b w:val="0"/>
+          <w:i/>
+          <w:lang w:val="es-CO"/>
+        </w:rPr>
+      </w:pPr>
+      <w:bookmarkStart w:id="22" w:name="_Toc508008527"/>
+      <w:r>
+        <w:rPr>
+          <w:lang w:val="es-CO"/>
+        </w:rPr>
+        <w:lastRenderedPageBreak/>
+        <w:t xml:space="preserve">2.2.3. </w:t>
+      </w:r>
+      <w:r>
+        <w:rPr>
+          <w:b w:val="0"/>
+          <w:i/>
+          <w:lang w:val="es-CO"/>
+        </w:rPr>
+        <w:t>Generar un crédito con algún tipo de datos inválido</w:t>
+      </w:r>
+      <w:bookmarkEnd w:id="22"/>
+    </w:p>
+    <w:p>
+      <w:pPr>
+        <w:rPr>
+          <w:lang w:val="es-CO"/>
+        </w:rPr>
+      </w:pPr>
+    </w:p>
+    <w:tbl>
+      <w:tblPr>
+        <w:tblStyle w:val="GridTable1Light-Accent6"/>
+        <w:tblW w:w="0" w:type="auto"/>
+        <w:tblLook w:val="04A0" w:firstRow="1" w:lastRow="0" w:firstColumn="1" w:lastColumn="0" w:noHBand="0" w:noVBand="1"/>
+      </w:tblPr>
+      <w:tblGrid>
+        <w:gridCol w:w="1841"/>
+        <w:gridCol w:w="2144"/>
+        <w:gridCol w:w="342"/>
+        <w:gridCol w:w="3052"/>
+        <w:gridCol w:w="2489"/>
+        <w:gridCol w:w="10"/>
+      </w:tblGrid>
+      <w:tr>
+        <w:trPr>
+          <w:gridAfter w:val="1"/>
+          <w:cnfStyle w:val="100000000000" w:firstRow="1" w:lastRow="0" w:firstColumn="0" w:lastColumn="0" w:oddVBand="0" w:evenVBand="0" w:oddHBand="0" w:evenHBand="0" w:firstRowFirstColumn="0" w:firstRowLastColumn="0" w:lastRowFirstColumn="0" w:lastRowLastColumn="0"/>
+          <w:wAfter w:w="10" w:type="dxa"/>
+        </w:trPr>
+        <w:tc>
+          <w:tcPr>
+            <w:cnfStyle w:val="001000000000" w:firstRow="0" w:lastRow="0" w:firstColumn="1" w:lastColumn="0" w:oddVBand="0" w:evenVBand="0" w:oddHBand="0" w:evenHBand="0" w:firstRowFirstColumn="0" w:firstRowLastColumn="0" w:lastRowFirstColumn="0" w:lastRowLastColumn="0"/>
+            <w:tcW w:w="1841" w:type="dxa"/>
+            <w:vAlign w:val="center"/>
+          </w:tcPr>
+          <w:p>
+            <w:pPr>
+              <w:jc w:val="center"/>
+              <w:rPr>
+                <w:b/>
+                <w:color w:val="0F0D29" w:themeColor="text1"/>
+                <w:sz w:val="24"/>
+                <w:szCs w:val="24"/>
+                <w:lang w:val="es-CO"/>
+              </w:rPr>
+            </w:pPr>
+            <w:r>
+              <w:rPr>
+                <w:b/>
+                <w:color w:val="0F0D29" w:themeColor="text1"/>
+                <w:sz w:val="24"/>
+                <w:szCs w:val="24"/>
+                <w:lang w:val="es-CO"/>
+              </w:rPr>
+              <w:t>ID</w:t>
+            </w:r>
+          </w:p>
+        </w:tc>
+        <w:tc>
+          <w:tcPr>
+            <w:tcW w:w="5538" w:type="dxa"/>
+            <w:gridSpan w:val="3"/>
+            <w:vAlign w:val="center"/>
+          </w:tcPr>
+          <w:p>
+            <w:pPr>
+              <w:jc w:val="center"/>
+              <w:cnfStyle w:val="100000000000" w:firstRow="1" w:lastRow="0" w:firstColumn="0" w:lastColumn="0" w:oddVBand="0" w:evenVBand="0" w:oddHBand="0" w:evenHBand="0" w:firstRowFirstColumn="0" w:firstRowLastColumn="0" w:lastRowFirstColumn="0" w:lastRowLastColumn="0"/>
+              <w:rPr>
+                <w:b/>
+                <w:color w:val="0F0D29" w:themeColor="text1"/>
+                <w:sz w:val="24"/>
+                <w:szCs w:val="24"/>
+                <w:lang w:val="es-CO"/>
+              </w:rPr>
+            </w:pPr>
+            <w:r>
+              <w:rPr>
+                <w:b/>
+                <w:color w:val="0F0D29" w:themeColor="text1"/>
+                <w:sz w:val="24"/>
+                <w:szCs w:val="24"/>
+                <w:lang w:val="es-CO"/>
+              </w:rPr>
+              <w:t>Nombre</w:t>
+            </w:r>
+          </w:p>
+        </w:tc>
+        <w:tc>
+          <w:tcPr>
+            <w:tcW w:w="2489" w:type="dxa"/>
+            <w:vAlign w:val="center"/>
+          </w:tcPr>
+          <w:p>
+            <w:pPr>
+              <w:jc w:val="center"/>
+              <w:cnfStyle w:val="100000000000" w:firstRow="1" w:lastRow="0" w:firstColumn="0" w:lastColumn="0" w:oddVBand="0" w:evenVBand="0" w:oddHBand="0" w:evenHBand="0" w:firstRowFirstColumn="0" w:firstRowLastColumn="0" w:lastRowFirstColumn="0" w:lastRowLastColumn="0"/>
+              <w:rPr>
+                <w:b/>
+                <w:color w:val="0F0D29" w:themeColor="text1"/>
+                <w:sz w:val="24"/>
+                <w:szCs w:val="24"/>
+                <w:lang w:val="es-CO"/>
+              </w:rPr>
+            </w:pPr>
+            <w:r>
+              <w:rPr>
+                <w:b/>
+                <w:color w:val="0F0D29" w:themeColor="text1"/>
+                <w:sz w:val="24"/>
+                <w:szCs w:val="24"/>
+                <w:lang w:val="es-CO"/>
+              </w:rPr>
+              <w:t>ID de dependencia</w:t>
+            </w:r>
+          </w:p>
+        </w:tc>
+      </w:tr>
+      <w:tr>
+        <w:trPr>
+          <w:gridAfter w:val="1"/>
+          <w:wAfter w:w="10" w:type="dxa"/>
+        </w:trPr>
+        <w:tc>
+          <w:tcPr>
+            <w:cnfStyle w:val="001000000000" w:firstRow="0" w:lastRow="0" w:firstColumn="1" w:lastColumn="0" w:oddVBand="0" w:evenVBand="0" w:oddHBand="0" w:evenHBand="0" w:firstRowFirstColumn="0" w:firstRowLastColumn="0" w:lastRowFirstColumn="0" w:lastRowLastColumn="0"/>
+            <w:tcW w:w="1841" w:type="dxa"/>
+            <w:vAlign w:val="center"/>
+          </w:tcPr>
+          <w:p>
+            <w:pPr>
+              <w:jc w:val="center"/>
+              <w:rPr>
+                <w:color w:val="0F0D29" w:themeColor="text1"/>
+                <w:sz w:val="24"/>
+                <w:szCs w:val="24"/>
+                <w:lang w:val="es-CO"/>
+              </w:rPr>
+            </w:pPr>
+            <w:r>
+              <w:rPr>
+                <w:color w:val="0F0D29" w:themeColor="text1"/>
+                <w:sz w:val="24"/>
+                <w:szCs w:val="24"/>
+                <w:lang w:val="es-CO"/>
+              </w:rPr>
+              <w:t>CPHU2-02</w:t>
+            </w:r>
+          </w:p>
+        </w:tc>
+        <w:tc>
+          <w:tcPr>
+            <w:tcW w:w="5538" w:type="dxa"/>
+            <w:gridSpan w:val="3"/>
+            <w:vAlign w:val="center"/>
+          </w:tcPr>
+          <w:p>
+            <w:pPr>
+              <w:jc w:val="center"/>
+              <w:cnfStyle w:val="000000000000" w:firstRow="0" w:lastRow="0" w:firstColumn="0" w:lastColumn="0" w:oddVBand="0" w:evenVBand="0" w:oddHBand="0" w:evenHBand="0" w:firstRowFirstColumn="0" w:firstRowLastColumn="0" w:lastRowFirstColumn="0" w:lastRowLastColumn="0"/>
+              <w:rPr>
+                <w:b w:val="0"/>
+                <w:color w:val="0F0D29" w:themeColor="text1"/>
+                <w:sz w:val="24"/>
+                <w:szCs w:val="24"/>
+                <w:lang w:val="es-CO"/>
+              </w:rPr>
+            </w:pPr>
+            <w:r>
+              <w:rPr>
+                <w:b w:val="0"/>
+                <w:color w:val="0F0D29" w:themeColor="text1"/>
+                <w:sz w:val="24"/>
+                <w:szCs w:val="24"/>
+                <w:lang w:val="es-CO"/>
+              </w:rPr>
+              <w:t>Generar un crédito con algún tipo de datos inválido</w:t>
+            </w:r>
+          </w:p>
+        </w:tc>
+        <w:tc>
+          <w:tcPr>
+            <w:tcW w:w="2489" w:type="dxa"/>
+            <w:vAlign w:val="center"/>
+          </w:tcPr>
+          <w:p>
+            <w:pPr>
+              <w:jc w:val="center"/>
+              <w:cnfStyle w:val="000000000000" w:firstRow="0" w:lastRow="0" w:firstColumn="0" w:lastColumn="0" w:oddVBand="0" w:evenVBand="0" w:oddHBand="0" w:evenHBand="0" w:firstRowFirstColumn="0" w:firstRowLastColumn="0" w:lastRowFirstColumn="0" w:lastRowLastColumn="0"/>
+              <w:rPr>
+                <w:b w:val="0"/>
+                <w:color w:val="0F0D29" w:themeColor="text1"/>
+                <w:sz w:val="24"/>
+                <w:szCs w:val="24"/>
+                <w:lang w:val="es-CO"/>
+              </w:rPr>
+            </w:pPr>
+            <w:r>
+              <w:rPr>
+                <w:b w:val="0"/>
+                <w:color w:val="0F0D29" w:themeColor="text1"/>
+                <w:sz w:val="24"/>
+                <w:szCs w:val="24"/>
+                <w:lang w:val="es-CO"/>
+              </w:rPr>
+              <w:t>CPHU1-01</w:t>
+            </w:r>
+          </w:p>
+        </w:tc>
+      </w:tr>
+      <w:tr>
+        <w:tc>
+          <w:tcPr>
+            <w:cnfStyle w:val="001000000000" w:firstRow="0" w:lastRow="0" w:firstColumn="1" w:lastColumn="0" w:oddVBand="0" w:evenVBand="0" w:oddHBand="0" w:evenHBand="0" w:firstRowFirstColumn="0" w:firstRowLastColumn="0" w:lastRowFirstColumn="0" w:lastRowLastColumn="0"/>
+            <w:tcW w:w="1841" w:type="dxa"/>
+            <w:vAlign w:val="center"/>
+          </w:tcPr>
+          <w:p>
+            <w:pPr>
+              <w:jc w:val="center"/>
+              <w:rPr>
+                <w:b/>
+                <w:color w:val="0F0D29" w:themeColor="text1"/>
+                <w:sz w:val="24"/>
+                <w:szCs w:val="24"/>
+                <w:lang w:val="es-CO"/>
+              </w:rPr>
+            </w:pPr>
+            <w:r>
+              <w:rPr>
+                <w:b/>
+                <w:color w:val="0F0D29" w:themeColor="text1"/>
+                <w:sz w:val="24"/>
+                <w:szCs w:val="24"/>
+                <w:lang w:val="es-CO"/>
+              </w:rPr>
+              <w:t>Tipo de prueba</w:t>
+            </w:r>
+          </w:p>
+        </w:tc>
+        <w:tc>
+          <w:tcPr>
+            <w:tcW w:w="8037" w:type="dxa"/>
+            <w:gridSpan w:val="5"/>
+            <w:vAlign w:val="center"/>
+          </w:tcPr>
+          <w:p>
+            <w:pPr>
+              <w:jc w:val="center"/>
+              <w:cnfStyle w:val="000000000000" w:firstRow="0" w:lastRow="0" w:firstColumn="0" w:lastColumn="0" w:oddVBand="0" w:evenVBand="0" w:oddHBand="0" w:evenHBand="0" w:firstRowFirstColumn="0" w:firstRowLastColumn="0" w:lastRowFirstColumn="0" w:lastRowLastColumn="0"/>
+              <w:rPr>
+                <w:b w:val="0"/>
+                <w:color w:val="0F0D29" w:themeColor="text1"/>
+                <w:sz w:val="24"/>
+                <w:szCs w:val="24"/>
+                <w:lang w:val="es-CO"/>
+              </w:rPr>
+            </w:pPr>
+            <w:r>
+              <w:rPr>
+                <w:b w:val="0"/>
+                <w:color w:val="0F0D29" w:themeColor="text1"/>
+                <w:sz w:val="24"/>
+                <w:szCs w:val="24"/>
+                <w:lang w:val="es-CO"/>
+              </w:rPr>
+              <w:t>Automatizadas (</w:t>
+            </w:r>
+            <w:proofErr w:type="spellStart"/>
+            <w:r>
+              <w:rPr>
+                <w:b w:val="0"/>
+                <w:color w:val="0F0D29" w:themeColor="text1"/>
+                <w:sz w:val="24"/>
+                <w:szCs w:val="24"/>
+                <w:lang w:val="es-CO"/>
+              </w:rPr>
+              <w:t>Selenium</w:t>
+            </w:r>
+            <w:proofErr w:type="spellEnd"/>
+            <w:r>
+              <w:rPr>
+                <w:b w:val="0"/>
+                <w:color w:val="0F0D29" w:themeColor="text1"/>
+                <w:sz w:val="24"/>
+                <w:szCs w:val="24"/>
+                <w:lang w:val="es-CO"/>
+              </w:rPr>
+              <w:t>)</w:t>
+            </w:r>
+          </w:p>
+        </w:tc>
+      </w:tr>
+      <w:tr>
+        <w:tc>
+          <w:tcPr>
+            <w:cnfStyle w:val="001000000000" w:firstRow="0" w:lastRow="0" w:firstColumn="1" w:lastColumn="0" w:oddVBand="0" w:evenVBand="0" w:oddHBand="0" w:evenHBand="0" w:firstRowFirstColumn="0" w:firstRowLastColumn="0" w:lastRowFirstColumn="0" w:lastRowLastColumn="0"/>
+            <w:tcW w:w="9878" w:type="dxa"/>
+            <w:gridSpan w:val="6"/>
+            <w:vAlign w:val="center"/>
+          </w:tcPr>
+          <w:p>
+            <w:pPr>
+              <w:jc w:val="center"/>
+              <w:rPr>
+                <w:b/>
+                <w:color w:val="0F0D29" w:themeColor="text1"/>
+                <w:sz w:val="24"/>
+                <w:szCs w:val="24"/>
+                <w:lang w:val="es-CO"/>
+              </w:rPr>
+            </w:pPr>
+            <w:r>
+              <w:rPr>
+                <w:b/>
+                <w:color w:val="0F0D29" w:themeColor="text1"/>
+                <w:sz w:val="24"/>
+                <w:szCs w:val="24"/>
+                <w:lang w:val="es-CO"/>
+              </w:rPr>
+              <w:t>Configuración previa</w:t>
+            </w:r>
+          </w:p>
+        </w:tc>
+      </w:tr>
+      <w:tr>
+        <w:tc>
+          <w:tcPr>
+            <w:cnfStyle w:val="001000000000" w:firstRow="0" w:lastRow="0" w:firstColumn="1" w:lastColumn="0" w:oddVBand="0" w:evenVBand="0" w:oddHBand="0" w:evenHBand="0" w:firstRowFirstColumn="0" w:firstRowLastColumn="0" w:lastRowFirstColumn="0" w:lastRowLastColumn="0"/>
+            <w:tcW w:w="1841" w:type="dxa"/>
+            <w:vAlign w:val="center"/>
+          </w:tcPr>
+          <w:p>
+            <w:pPr>
+              <w:jc w:val="center"/>
+              <w:rPr>
+                <w:color w:val="0F0D29" w:themeColor="text1"/>
+                <w:sz w:val="24"/>
+                <w:szCs w:val="24"/>
+                <w:lang w:val="es-CO"/>
+              </w:rPr>
+            </w:pPr>
+            <w:r>
+              <w:rPr>
+                <w:color w:val="0F0D29" w:themeColor="text1"/>
+                <w:sz w:val="24"/>
+                <w:szCs w:val="24"/>
+                <w:lang w:val="es-CO"/>
+              </w:rPr>
+              <w:t>--</w:t>
+            </w:r>
+          </w:p>
+        </w:tc>
+        <w:tc>
+          <w:tcPr>
+            <w:tcW w:w="8037" w:type="dxa"/>
+            <w:gridSpan w:val="5"/>
+            <w:vAlign w:val="center"/>
+          </w:tcPr>
+          <w:p>
+            <w:pPr>
+              <w:jc w:val="center"/>
+              <w:cnfStyle w:val="000000000000" w:firstRow="0" w:lastRow="0" w:firstColumn="0" w:lastColumn="0" w:oddVBand="0" w:evenVBand="0" w:oddHBand="0" w:evenHBand="0" w:firstRowFirstColumn="0" w:firstRowLastColumn="0" w:lastRowFirstColumn="0" w:lastRowLastColumn="0"/>
+              <w:rPr>
+                <w:b w:val="0"/>
+                <w:color w:val="0F0D29" w:themeColor="text1"/>
+                <w:sz w:val="24"/>
+                <w:szCs w:val="24"/>
+                <w:lang w:val="es-CO"/>
+              </w:rPr>
+            </w:pPr>
+            <w:r>
+              <w:rPr>
+                <w:b w:val="0"/>
+                <w:color w:val="0F0D29" w:themeColor="text1"/>
+                <w:sz w:val="24"/>
+                <w:szCs w:val="24"/>
+                <w:lang w:val="es-CO"/>
+              </w:rPr>
+              <w:t>N/A</w:t>
+            </w:r>
+          </w:p>
+        </w:tc>
+      </w:tr>
+      <w:tr>
+        <w:tc>
+          <w:tcPr>
+            <w:cnfStyle w:val="001000000000" w:firstRow="0" w:lastRow="0" w:firstColumn="1" w:lastColumn="0" w:oddVBand="0" w:evenVBand="0" w:oddHBand="0" w:evenHBand="0" w:firstRowFirstColumn="0" w:firstRowLastColumn="0" w:lastRowFirstColumn="0" w:lastRowLastColumn="0"/>
+            <w:tcW w:w="9878" w:type="dxa"/>
+            <w:gridSpan w:val="6"/>
+            <w:vAlign w:val="center"/>
+          </w:tcPr>
+          <w:p>
+            <w:pPr>
+              <w:jc w:val="center"/>
+              <w:rPr>
+                <w:b/>
+                <w:color w:val="0F0D29" w:themeColor="text1"/>
+                <w:sz w:val="24"/>
+                <w:szCs w:val="24"/>
+                <w:lang w:val="es-CO"/>
+              </w:rPr>
+            </w:pPr>
+            <w:r>
+              <w:rPr>
+                <w:b/>
+                <w:color w:val="0F0D29" w:themeColor="text1"/>
+                <w:sz w:val="24"/>
+                <w:szCs w:val="24"/>
+                <w:lang w:val="es-CO"/>
+              </w:rPr>
+              <w:t>Valores de entrada</w:t>
+            </w:r>
+          </w:p>
+        </w:tc>
+      </w:tr>
+      <w:tr>
+        <w:tc>
+          <w:tcPr>
+            <w:cnfStyle w:val="001000000000" w:firstRow="0" w:lastRow="0" w:firstColumn="1" w:lastColumn="0" w:oddVBand="0" w:evenVBand="0" w:oddHBand="0" w:evenHBand="0" w:firstRowFirstColumn="0" w:firstRowLastColumn="0" w:lastRowFirstColumn="0" w:lastRowLastColumn="0"/>
+            <w:tcW w:w="9878" w:type="dxa"/>
+            <w:gridSpan w:val="6"/>
+            <w:vAlign w:val="center"/>
+          </w:tcPr>
+          <w:p>
+            <w:pPr>
+              <w:rPr>
+                <w:bCs w:val="0"/>
+                <w:color w:val="0F0D29" w:themeColor="text1"/>
+                <w:sz w:val="24"/>
+                <w:szCs w:val="24"/>
+                <w:lang w:val="es-CO"/>
+              </w:rPr>
+            </w:pPr>
+            <w:r>
+              <w:rPr>
+                <w:bCs w:val="0"/>
+                <w:color w:val="0F0D29" w:themeColor="text1"/>
+                <w:sz w:val="24"/>
+                <w:szCs w:val="24"/>
+                <w:lang w:val="es-CO"/>
+              </w:rPr>
+              <w:t>-</w:t>
+            </w:r>
+            <w:r>
+              <w:rPr>
+                <w:bCs w:val="0"/>
+                <w:color w:val="0F0D29" w:themeColor="text1"/>
+                <w:sz w:val="24"/>
+                <w:szCs w:val="24"/>
+                <w:lang w:val="es-CO"/>
+              </w:rPr>
+              <w:tab/>
               <w:t>Nombre de Empresa = Emp</w:t>
             </w:r>
             <w:r>
@@ -15615,6 +16548,49 @@
                 <w:szCs w:val="24"/>
                 <w:lang w:val="es-CO"/>
               </w:rPr>
+              <w:t xml:space="preserve">-            Tipo </w:t>
+            </w:r>
+            <w:proofErr w:type="spellStart"/>
+            <w:r>
+              <w:rPr>
+                <w:bCs w:val="0"/>
+                <w:color w:val="0F0D29" w:themeColor="text1"/>
+                <w:sz w:val="24"/>
+                <w:szCs w:val="24"/>
+                <w:lang w:val="es-CO"/>
+              </w:rPr>
+              <w:t>Nit</w:t>
+            </w:r>
+            <w:proofErr w:type="spellEnd"/>
+            <w:r>
+              <w:rPr>
+                <w:bCs w:val="0"/>
+                <w:color w:val="0F0D29" w:themeColor="text1"/>
+                <w:sz w:val="24"/>
+                <w:szCs w:val="24"/>
+                <w:lang w:val="es-CO"/>
+              </w:rPr>
+              <w:t xml:space="preserve"> = Natural </w:t>
+            </w:r>
+          </w:p>
+          <w:p>
+            <w:pPr>
+              <w:rPr>
+                <w:bCs w:val="0"/>
+                <w:color w:val="0F0D29" w:themeColor="text1"/>
+                <w:sz w:val="24"/>
+                <w:szCs w:val="24"/>
+                <w:lang w:val="es-CO"/>
+              </w:rPr>
+            </w:pPr>
+            <w:r>
+              <w:rPr>
+                <w:bCs w:val="0"/>
+                <w:color w:val="0F0D29" w:themeColor="text1"/>
+                <w:sz w:val="24"/>
+                <w:szCs w:val="24"/>
+                <w:lang w:val="es-CO"/>
+              </w:rPr>
               <w:t>-</w:t>
             </w:r>
             <w:r>
@@ -15647,7 +16623,17 @@
                 <w:szCs w:val="24"/>
                 <w:lang w:val="es-CO"/>
               </w:rPr>
-              <w:t xml:space="preserve"> = 800120340-5</w:t>
+              <w:t xml:space="preserve"> = </w:t>
+            </w:r>
+            <w:r>
+              <w:rPr>
+                <w:bCs w:val="0"/>
+                <w:color w:val="0F0D29" w:themeColor="text1"/>
+                <w:sz w:val="24"/>
+                <w:szCs w:val="24"/>
+                <w:lang w:val="es-CO"/>
+              </w:rPr>
+              <w:t>8736534234</w:t>
             </w:r>
           </w:p>
           <w:p>
@@ -16425,7 +17411,6 @@
                 <w:szCs w:val="24"/>
                 <w:lang w:val="es-CO"/>
               </w:rPr>
-              <w:lastRenderedPageBreak/>
               <w:t>Tipo de prueba</w:t>
             </w:r>
           </w:p>
@@ -16468,28 +17453,6 @@
                 <w:lang w:val="es-CO"/>
               </w:rPr>
               <w:t>Selenium</w:t>
-            </w:r>
-            <w:proofErr w:type="spellEnd"/>
-            <w:r>
-              <w:rPr>
-                <w:b w:val="0"/>
-                <w:color w:val="0F0D29" w:themeColor="text1"/>
-                <w:sz w:val="24"/>
-                <w:szCs w:val="24"/>
-                <w:lang w:val="es-CO"/>
-              </w:rPr>
-              <w:t xml:space="preserve"> y </w:t>
-            </w:r>
-            <w:proofErr w:type="spellStart"/>
-            <w:r>
-              <w:rPr>
-                <w:b w:val="0"/>
-                <w:color w:val="0F0D29" w:themeColor="text1"/>
-                <w:sz w:val="24"/>
-                <w:szCs w:val="24"/>
-                <w:lang w:val="es-CO"/>
-              </w:rPr>
-              <w:t>Appium</w:t>
             </w:r>
             <w:proofErr w:type="spellEnd"/>
             <w:r>
@@ -16666,6 +17629,49 @@
               </w:rPr>
               <w:tab/>
               <w:t>Nombre de Empresa = E</w:t>
+            </w:r>
+          </w:p>
+          <w:p>
+            <w:pPr>
+              <w:rPr>
+                <w:bCs w:val="0"/>
+                <w:color w:val="0F0D29" w:themeColor="text1"/>
+                <w:sz w:val="24"/>
+                <w:szCs w:val="24"/>
+                <w:lang w:val="es-CO"/>
+              </w:rPr>
+            </w:pPr>
+            <w:r>
+              <w:rPr>
+                <w:bCs w:val="0"/>
+                <w:color w:val="0F0D29" w:themeColor="text1"/>
+                <w:sz w:val="24"/>
+                <w:szCs w:val="24"/>
+                <w:lang w:val="es-CO"/>
+              </w:rPr>
+              <w:t xml:space="preserve">-            Tipo </w:t>
+            </w:r>
+            <w:proofErr w:type="spellStart"/>
+            <w:r>
+              <w:rPr>
+                <w:bCs w:val="0"/>
+                <w:color w:val="0F0D29" w:themeColor="text1"/>
+                <w:sz w:val="24"/>
+                <w:szCs w:val="24"/>
+                <w:lang w:val="es-CO"/>
+              </w:rPr>
+              <w:t>Nit</w:t>
+            </w:r>
+            <w:proofErr w:type="spellEnd"/>
+            <w:r>
+              <w:rPr>
+                <w:bCs w:val="0"/>
+                <w:color w:val="0F0D29" w:themeColor="text1"/>
+                <w:sz w:val="24"/>
+                <w:szCs w:val="24"/>
+                <w:lang w:val="es-CO"/>
+              </w:rPr>
+              <w:t xml:space="preserve"> = Jurídica </w:t>
             </w:r>
           </w:p>
           <w:p>
@@ -17528,28 +18534,6 @@
                 <w:szCs w:val="24"/>
                 <w:lang w:val="es-CO"/>
               </w:rPr>
-              <w:t xml:space="preserve"> y </w:t>
-            </w:r>
-            <w:proofErr w:type="spellStart"/>
-            <w:r>
-              <w:rPr>
-                <w:b w:val="0"/>
-                <w:color w:val="0F0D29" w:themeColor="text1"/>
-                <w:sz w:val="24"/>
-                <w:szCs w:val="24"/>
-                <w:lang w:val="es-CO"/>
-              </w:rPr>
-              <w:t>Appium</w:t>
-            </w:r>
-            <w:proofErr w:type="spellEnd"/>
-            <w:r>
-              <w:rPr>
-                <w:b w:val="0"/>
-                <w:color w:val="0F0D29" w:themeColor="text1"/>
-                <w:sz w:val="24"/>
-                <w:szCs w:val="24"/>
-                <w:lang w:val="es-CO"/>
-              </w:rPr>
               <w:t>)</w:t>
             </w:r>
           </w:p>
@@ -17736,6 +18720,59 @@
                 <w:szCs w:val="24"/>
                 <w:lang w:val="es-CO"/>
               </w:rPr>
+              <w:t xml:space="preserve">-            Tipo </w:t>
+            </w:r>
+            <w:proofErr w:type="spellStart"/>
+            <w:r>
+              <w:rPr>
+                <w:bCs w:val="0"/>
+                <w:color w:val="0F0D29" w:themeColor="text1"/>
+                <w:sz w:val="24"/>
+                <w:szCs w:val="24"/>
+                <w:lang w:val="es-CO"/>
+              </w:rPr>
+              <w:t>Nit</w:t>
+            </w:r>
+            <w:proofErr w:type="spellEnd"/>
+            <w:r>
+              <w:rPr>
+                <w:bCs w:val="0"/>
+                <w:color w:val="0F0D29" w:themeColor="text1"/>
+                <w:sz w:val="24"/>
+                <w:szCs w:val="24"/>
+                <w:lang w:val="es-CO"/>
+              </w:rPr>
+              <w:t xml:space="preserve"> = Natural</w:t>
+            </w:r>
+            <w:r>
+              <w:rPr>
+                <w:bCs w:val="0"/>
+                <w:color w:val="0F0D29" w:themeColor="text1"/>
+                <w:sz w:val="24"/>
+                <w:szCs w:val="24"/>
+                <w:lang w:val="es-CO"/>
+              </w:rPr>
+              <w:t xml:space="preserve"> </w:t>
+            </w:r>
+          </w:p>
+          <w:p>
+            <w:pPr>
+              <w:rPr>
+                <w:bCs w:val="0"/>
+                <w:color w:val="0F0D29" w:themeColor="text1"/>
+                <w:sz w:val="24"/>
+                <w:szCs w:val="24"/>
+                <w:lang w:val="es-CO"/>
+              </w:rPr>
+            </w:pPr>
+            <w:r>
+              <w:rPr>
+                <w:bCs w:val="0"/>
+                <w:color w:val="0F0D29" w:themeColor="text1"/>
+                <w:sz w:val="24"/>
+                <w:szCs w:val="24"/>
+                <w:lang w:val="es-CO"/>
+              </w:rPr>
               <w:t>-</w:t>
             </w:r>
             <w:r>
@@ -17768,7 +18805,17 @@
                 <w:szCs w:val="24"/>
                 <w:lang w:val="es-CO"/>
               </w:rPr>
-              <w:t xml:space="preserve"> = 200340560-7</w:t>
+              <w:t xml:space="preserve"> = </w:t>
+            </w:r>
+            <w:r>
+              <w:rPr>
+                <w:bCs w:val="0"/>
+                <w:color w:val="0F0D29" w:themeColor="text1"/>
+                <w:sz w:val="24"/>
+                <w:szCs w:val="24"/>
+                <w:lang w:val="es-CO"/>
+              </w:rPr>
+              <w:t>8006708976</w:t>
             </w:r>
           </w:p>
           <w:p>
@@ -18418,7 +19465,6 @@
                 <w:szCs w:val="24"/>
                 <w:lang w:val="es-CO"/>
               </w:rPr>
-              <w:lastRenderedPageBreak/>
               <w:t>CPHU2-05</w:t>
             </w:r>
           </w:p>
@@ -18551,28 +19597,6 @@
                 <w:lang w:val="es-CO"/>
               </w:rPr>
               <w:t>Selenium</w:t>
-            </w:r>
-            <w:proofErr w:type="spellEnd"/>
-            <w:r>
-              <w:rPr>
-                <w:b w:val="0"/>
-                <w:color w:val="0F0D29" w:themeColor="text1"/>
-                <w:sz w:val="24"/>
-                <w:szCs w:val="24"/>
-                <w:lang w:val="es-CO"/>
-              </w:rPr>
-              <w:t xml:space="preserve"> y </w:t>
-            </w:r>
-            <w:proofErr w:type="spellStart"/>
-            <w:r>
-              <w:rPr>
-                <w:b w:val="0"/>
-                <w:color w:val="0F0D29" w:themeColor="text1"/>
-                <w:sz w:val="24"/>
-                <w:szCs w:val="24"/>
-                <w:lang w:val="es-CO"/>
-              </w:rPr>
-              <w:t>Appium</w:t>
             </w:r>
             <w:proofErr w:type="spellEnd"/>
             <w:r>
@@ -18749,6 +19773,49 @@
               </w:rPr>
               <w:tab/>
               <w:t>Nombre de Empresa = Emoresa5</w:t>
+            </w:r>
+          </w:p>
+          <w:p>
+            <w:pPr>
+              <w:rPr>
+                <w:bCs w:val="0"/>
+                <w:color w:val="0F0D29" w:themeColor="text1"/>
+                <w:sz w:val="24"/>
+                <w:szCs w:val="24"/>
+                <w:lang w:val="es-CO"/>
+              </w:rPr>
+            </w:pPr>
+            <w:r>
+              <w:rPr>
+                <w:bCs w:val="0"/>
+                <w:color w:val="0F0D29" w:themeColor="text1"/>
+                <w:sz w:val="24"/>
+                <w:szCs w:val="24"/>
+                <w:lang w:val="es-CO"/>
+              </w:rPr>
+              <w:t xml:space="preserve">-            Tipo </w:t>
+            </w:r>
+            <w:proofErr w:type="spellStart"/>
+            <w:r>
+              <w:rPr>
+                <w:bCs w:val="0"/>
+                <w:color w:val="0F0D29" w:themeColor="text1"/>
+                <w:sz w:val="24"/>
+                <w:szCs w:val="24"/>
+                <w:lang w:val="es-CO"/>
+              </w:rPr>
+              <w:t>Nit</w:t>
+            </w:r>
+            <w:proofErr w:type="spellEnd"/>
+            <w:r>
+              <w:rPr>
+                <w:bCs w:val="0"/>
+                <w:color w:val="0F0D29" w:themeColor="text1"/>
+                <w:sz w:val="24"/>
+                <w:szCs w:val="24"/>
+                <w:lang w:val="es-CO"/>
+              </w:rPr>
+              <w:t xml:space="preserve"> = Jurídica </w:t>
             </w:r>
           </w:p>
           <w:p>
@@ -18988,6 +20055,7 @@
                 <w:szCs w:val="24"/>
                 <w:lang w:val="es-CO"/>
               </w:rPr>
+              <w:lastRenderedPageBreak/>
               <w:t>2</w:t>
             </w:r>
           </w:p>
@@ -19554,28 +20622,8 @@
               </w:rPr>
               <w:t>Selenium</w:t>
             </w:r>
-            <w:proofErr w:type="spellEnd"/>
-            <w:r>
-              <w:rPr>
-                <w:b w:val="0"/>
-                <w:color w:val="0F0D29" w:themeColor="text1"/>
-                <w:sz w:val="24"/>
-                <w:szCs w:val="24"/>
-                <w:lang w:val="es-CO"/>
-              </w:rPr>
-              <w:t xml:space="preserve"> y </w:t>
-            </w:r>
-            <w:proofErr w:type="spellStart"/>
-            <w:r>
-              <w:rPr>
-                <w:b w:val="0"/>
-                <w:color w:val="0F0D29" w:themeColor="text1"/>
-                <w:sz w:val="24"/>
-                <w:szCs w:val="24"/>
-                <w:lang w:val="es-CO"/>
-              </w:rPr>
-              <w:t>Appium</w:t>
-            </w:r>
+            <w:bookmarkStart w:id="27" w:name="_GoBack"/>
+            <w:bookmarkEnd w:id="27"/>
             <w:proofErr w:type="spellEnd"/>
             <w:r>
               <w:rPr>
@@ -19781,6 +20829,59 @@
                 <w:szCs w:val="24"/>
                 <w:lang w:val="es-CO"/>
               </w:rPr>
+              <w:t xml:space="preserve">            Tipo </w:t>
+            </w:r>
+            <w:proofErr w:type="spellStart"/>
+            <w:r>
+              <w:rPr>
+                <w:bCs w:val="0"/>
+                <w:color w:val="0F0D29" w:themeColor="text1"/>
+                <w:sz w:val="24"/>
+                <w:szCs w:val="24"/>
+                <w:lang w:val="es-CO"/>
+              </w:rPr>
+              <w:t>Nit</w:t>
+            </w:r>
+            <w:proofErr w:type="spellEnd"/>
+            <w:r>
+              <w:rPr>
+                <w:bCs w:val="0"/>
+                <w:color w:val="0F0D29" w:themeColor="text1"/>
+                <w:sz w:val="24"/>
+                <w:szCs w:val="24"/>
+                <w:lang w:val="es-CO"/>
+              </w:rPr>
+              <w:t xml:space="preserve"> = Natural</w:t>
+            </w:r>
+          </w:p>
+          <w:p>
+            <w:pPr>
+              <w:rPr>
+                <w:bCs w:val="0"/>
+                <w:color w:val="0F0D29" w:themeColor="text1"/>
+                <w:sz w:val="24"/>
+                <w:szCs w:val="24"/>
+                <w:lang w:val="es-CO"/>
+              </w:rPr>
+            </w:pPr>
+            <w:r>
+              <w:rPr>
+                <w:bCs w:val="0"/>
+                <w:color w:val="0F0D29" w:themeColor="text1"/>
+                <w:sz w:val="24"/>
+                <w:szCs w:val="24"/>
+                <w:lang w:val="es-CO"/>
+              </w:rPr>
+              <w:t>-</w:t>
+            </w:r>
+            <w:r>
+              <w:rPr>
+                <w:bCs w:val="0"/>
+                <w:color w:val="0F0D29" w:themeColor="text1"/>
+                <w:sz w:val="24"/>
+                <w:szCs w:val="24"/>
+                <w:lang w:val="es-CO"/>
+              </w:rPr>
               <w:tab/>
             </w:r>
             <w:proofErr w:type="spellStart"/>
@@ -19803,7 +20904,17 @@
                 <w:szCs w:val="24"/>
                 <w:lang w:val="es-CO"/>
               </w:rPr>
-              <w:t xml:space="preserve"> = 600780910-2</w:t>
+              <w:t xml:space="preserve"> = 600780910</w:t>
+            </w:r>
+            <w:r>
+              <w:rPr>
+                <w:bCs w:val="0"/>
+                <w:color w:val="0F0D29" w:themeColor="text1"/>
+                <w:sz w:val="24"/>
+                <w:szCs w:val="24"/>
+                <w:lang w:val="es-CO"/>
+              </w:rPr>
+              <w:t>2</w:t>
             </w:r>
           </w:p>
           <w:p>
@@ -19868,20 +20979,8 @@
                 <w:lang w:val="es-CO"/>
               </w:rPr>
               <w:tab/>
-              <w:t xml:space="preserve">Fecha de Ingreso = </w:t>
-            </w:r>
-            <w:bookmarkStart w:id="27" w:name="_GoBack"/>
-            <w:r>
-              <w:rPr>
-                <w:bCs w:val="0"/>
-                <w:color w:val="0F0D29" w:themeColor="text1"/>
-                <w:sz w:val="24"/>
-                <w:szCs w:val="24"/>
-                <w:lang w:val="es-CO"/>
-              </w:rPr>
-              <w:t>11/12/1999</w:t>
-            </w:r>
-            <w:bookmarkEnd w:id="27"/>
+              <w:t>Fecha de Ingreso = 11/12/1999</w:t>
+            </w:r>
           </w:p>
         </w:tc>
       </w:tr>
@@ -20437,7 +21536,7 @@
             <w:noProof/>
             <w:color w:val="278079" w:themeColor="accent6" w:themeShade="BF"/>
           </w:rPr>
-          <w:t>10</w:t>
+          <w:t>1</w:t>
         </w:r>
         <w:r>
           <w:rPr>
@@ -20755,6 +21854,232 @@
     </w:lvl>
   </w:abstractNum>
   <w:abstractNum w:abstractNumId="2" w15:restartNumberingAfterBreak="0">
+    <w:nsid w:val="1D6F6165"/>
+    <w:multiLevelType w:val="hybridMultilevel"/>
+    <w:tmpl w:val="3F3439E6"/>
+    <w:lvl w:ilvl="0" w:tplc="240A0001">
+      <w:start w:val="1"/>
+      <w:numFmt w:val="bullet"/>
+      <w:lvlText w:val=""/>
+      <w:lvlJc w:val="left"/>
+      <w:pPr>
+        <w:ind w:left="720" w:hanging="360"/>
+      </w:pPr>
+      <w:rPr>
+        <w:rFonts w:ascii="Symbol" w:hAnsi="Symbol" w:hint="default"/>
+      </w:rPr>
+    </w:lvl>
+    <w:lvl w:ilvl="1" w:tplc="240A0003" w:tentative="1">
+      <w:start w:val="1"/>
+      <w:numFmt w:val="bullet"/>
+      <w:lvlText w:val="o"/>
+      <w:lvlJc w:val="left"/>
+      <w:pPr>
+        <w:ind w:left="1440" w:hanging="360"/>
+      </w:pPr>
+      <w:rPr>
+        <w:rFonts w:ascii="Courier New" w:hAnsi="Courier New" w:cs="Courier New" w:hint="default"/>
+      </w:rPr>
+    </w:lvl>
+    <w:lvl w:ilvl="2" w:tplc="240A0005" w:tentative="1">
+      <w:start w:val="1"/>
+      <w:numFmt w:val="bullet"/>
+      <w:lvlText w:val=""/>
+      <w:lvlJc w:val="left"/>
+      <w:pPr>
+        <w:ind w:left="2160" w:hanging="360"/>
+      </w:pPr>
+      <w:rPr>
+        <w:rFonts w:ascii="Wingdings" w:hAnsi="Wingdings" w:hint="default"/>
+      </w:rPr>
+    </w:lvl>
+    <w:lvl w:ilvl="3" w:tplc="240A0001" w:tentative="1">
+      <w:start w:val="1"/>
+      <w:numFmt w:val="bullet"/>
+      <w:lvlText w:val=""/>
+      <w:lvlJc w:val="left"/>
+      <w:pPr>
+        <w:ind w:left="2880" w:hanging="360"/>
+      </w:pPr>
+      <w:rPr>
+        <w:rFonts w:ascii="Symbol" w:hAnsi="Symbol" w:hint="default"/>
+      </w:rPr>
+    </w:lvl>
+    <w:lvl w:ilvl="4" w:tplc="240A0003" w:tentative="1">
+      <w:start w:val="1"/>
+      <w:numFmt w:val="bullet"/>
+      <w:lvlText w:val="o"/>
+      <w:lvlJc w:val="left"/>
+      <w:pPr>
+        <w:ind w:left="3600" w:hanging="360"/>
+      </w:pPr>
+      <w:rPr>
+        <w:rFonts w:ascii="Courier New" w:hAnsi="Courier New" w:cs="Courier New" w:hint="default"/>
+      </w:rPr>
+    </w:lvl>
+    <w:lvl w:ilvl="5" w:tplc="240A0005" w:tentative="1">
+      <w:start w:val="1"/>
+      <w:numFmt w:val="bullet"/>
+      <w:lvlText w:val=""/>
+      <w:lvlJc w:val="left"/>
+      <w:pPr>
+        <w:ind w:left="4320" w:hanging="360"/>
+      </w:pPr>
+      <w:rPr>
+        <w:rFonts w:ascii="Wingdings" w:hAnsi="Wingdings" w:hint="default"/>
+      </w:rPr>
+    </w:lvl>
+    <w:lvl w:ilvl="6" w:tplc="240A0001" w:tentative="1">
+      <w:start w:val="1"/>
+      <w:numFmt w:val="bullet"/>
+      <w:lvlText w:val=""/>
+      <w:lvlJc w:val="left"/>
+      <w:pPr>
+        <w:ind w:left="5040" w:hanging="360"/>
+      </w:pPr>
+      <w:rPr>
+        <w:rFonts w:ascii="Symbol" w:hAnsi="Symbol" w:hint="default"/>
+      </w:rPr>
+    </w:lvl>
+    <w:lvl w:ilvl="7" w:tplc="240A0003" w:tentative="1">
+      <w:start w:val="1"/>
+      <w:numFmt w:val="bullet"/>
+      <w:lvlText w:val="o"/>
+      <w:lvlJc w:val="left"/>
+      <w:pPr>
+        <w:ind w:left="5760" w:hanging="360"/>
+      </w:pPr>
+      <w:rPr>
+        <w:rFonts w:ascii="Courier New" w:hAnsi="Courier New" w:cs="Courier New" w:hint="default"/>
+      </w:rPr>
+    </w:lvl>
+    <w:lvl w:ilvl="8" w:tplc="240A0005" w:tentative="1">
+      <w:start w:val="1"/>
+      <w:numFmt w:val="bullet"/>
+      <w:lvlText w:val=""/>
+      <w:lvlJc w:val="left"/>
+      <w:pPr>
+        <w:ind w:left="6480" w:hanging="360"/>
+      </w:pPr>
+      <w:rPr>
+        <w:rFonts w:ascii="Wingdings" w:hAnsi="Wingdings" w:hint="default"/>
+      </w:rPr>
+    </w:lvl>
+  </w:abstractNum>
+  <w:abstractNum w:abstractNumId="3" w15:restartNumberingAfterBreak="0">
+    <w:nsid w:val="26B53369"/>
+    <w:multiLevelType w:val="hybridMultilevel"/>
+    <w:tmpl w:val="FAF06AAE"/>
+    <w:lvl w:ilvl="0" w:tplc="C4D22518">
+      <w:start w:val="1"/>
+      <w:numFmt w:val="bullet"/>
+      <w:lvlText w:val="-"/>
+      <w:lvlJc w:val="left"/>
+      <w:pPr>
+        <w:ind w:left="720" w:hanging="360"/>
+      </w:pPr>
+      <w:rPr>
+        <w:rFonts w:ascii="Calibri" w:eastAsiaTheme="minorEastAsia" w:hAnsi="Calibri" w:cs="Calibri" w:hint="default"/>
+      </w:rPr>
+    </w:lvl>
+    <w:lvl w:ilvl="1" w:tplc="240A0003" w:tentative="1">
+      <w:start w:val="1"/>
+      <w:numFmt w:val="bullet"/>
+      <w:lvlText w:val="o"/>
+      <w:lvlJc w:val="left"/>
+      <w:pPr>
+        <w:ind w:left="1440" w:hanging="360"/>
+      </w:pPr>
+      <w:rPr>
+        <w:rFonts w:ascii="Courier New" w:hAnsi="Courier New" w:cs="Courier New" w:hint="default"/>
+      </w:rPr>
+    </w:lvl>
+    <w:lvl w:ilvl="2" w:tplc="240A0005" w:tentative="1">
+      <w:start w:val="1"/>
+      <w:numFmt w:val="bullet"/>
+      <w:lvlText w:val=""/>
+      <w:lvlJc w:val="left"/>
+      <w:pPr>
+        <w:ind w:left="2160" w:hanging="360"/>
+      </w:pPr>
+      <w:rPr>
+        <w:rFonts w:ascii="Wingdings" w:hAnsi="Wingdings" w:hint="default"/>
+      </w:rPr>
+    </w:lvl>
+    <w:lvl w:ilvl="3" w:tplc="240A0001" w:tentative="1">
+      <w:start w:val="1"/>
+      <w:numFmt w:val="bullet"/>
+      <w:lvlText w:val=""/>
+      <w:lvlJc w:val="left"/>
+      <w:pPr>
+        <w:ind w:left="2880" w:hanging="360"/>
+      </w:pPr>
+      <w:rPr>
+        <w:rFonts w:ascii="Symbol" w:hAnsi="Symbol" w:hint="default"/>
+      </w:rPr>
+    </w:lvl>
+    <w:lvl w:ilvl="4" w:tplc="240A0003" w:tentative="1">
+      <w:start w:val="1"/>
+      <w:numFmt w:val="bullet"/>
+      <w:lvlText w:val="o"/>
+      <w:lvlJc w:val="left"/>
+      <w:pPr>
+        <w:ind w:left="3600" w:hanging="360"/>
+      </w:pPr>
+      <w:rPr>
+        <w:rFonts w:ascii="Courier New" w:hAnsi="Courier New" w:cs="Courier New" w:hint="default"/>
+      </w:rPr>
+    </w:lvl>
+    <w:lvl w:ilvl="5" w:tplc="240A0005" w:tentative="1">
+      <w:start w:val="1"/>
+      <w:numFmt w:val="bullet"/>
+      <w:lvlText w:val=""/>
+      <w:lvlJc w:val="left"/>
+      <w:pPr>
+        <w:ind w:left="4320" w:hanging="360"/>
+      </w:pPr>
+      <w:rPr>
+        <w:rFonts w:ascii="Wingdings" w:hAnsi="Wingdings" w:hint="default"/>
+      </w:rPr>
+    </w:lvl>
+    <w:lvl w:ilvl="6" w:tplc="240A0001" w:tentative="1">
+      <w:start w:val="1"/>
+      <w:numFmt w:val="bullet"/>
+      <w:lvlText w:val=""/>
+      <w:lvlJc w:val="left"/>
+      <w:pPr>
+        <w:ind w:left="5040" w:hanging="360"/>
+      </w:pPr>
+      <w:rPr>
+        <w:rFonts w:ascii="Symbol" w:hAnsi="Symbol" w:hint="default"/>
+      </w:rPr>
+    </w:lvl>
+    <w:lvl w:ilvl="7" w:tplc="240A0003" w:tentative="1">
+      <w:start w:val="1"/>
+      <w:numFmt w:val="bullet"/>
+      <w:lvlText w:val="o"/>
+      <w:lvlJc w:val="left"/>
+      <w:pPr>
+        <w:ind w:left="5760" w:hanging="360"/>
+      </w:pPr>
+      <w:rPr>
+        <w:rFonts w:ascii="Courier New" w:hAnsi="Courier New" w:cs="Courier New" w:hint="default"/>
+      </w:rPr>
+    </w:lvl>
+    <w:lvl w:ilvl="8" w:tplc="240A0005" w:tentative="1">
+      <w:start w:val="1"/>
+      <w:numFmt w:val="bullet"/>
+      <w:lvlText w:val=""/>
+      <w:lvlJc w:val="left"/>
+      <w:pPr>
+        <w:ind w:left="6480" w:hanging="360"/>
+      </w:pPr>
+      <w:rPr>
+        <w:rFonts w:ascii="Wingdings" w:hAnsi="Wingdings" w:hint="default"/>
+      </w:rPr>
+    </w:lvl>
+  </w:abstractNum>
+  <w:abstractNum w:abstractNumId="4" w15:restartNumberingAfterBreak="0">
     <w:nsid w:val="309C1DC6"/>
     <w:multiLevelType w:val="hybridMultilevel"/>
     <w:tmpl w:val="34E461FC"/>
@@ -20843,7 +22168,7 @@
       </w:pPr>
     </w:lvl>
   </w:abstractNum>
-  <w:abstractNum w:abstractNumId="3" w15:restartNumberingAfterBreak="0">
+  <w:abstractNum w:abstractNumId="5" w15:restartNumberingAfterBreak="0">
     <w:nsid w:val="3DC45466"/>
     <w:multiLevelType w:val="multilevel"/>
     <w:tmpl w:val="F54AC378"/>
@@ -20957,7 +22282,7 @@
       </w:rPr>
     </w:lvl>
   </w:abstractNum>
-  <w:abstractNum w:abstractNumId="4" w15:restartNumberingAfterBreak="0">
+  <w:abstractNum w:abstractNumId="6" w15:restartNumberingAfterBreak="0">
     <w:nsid w:val="42561D43"/>
     <w:multiLevelType w:val="multilevel"/>
     <w:tmpl w:val="899251F0"/>
@@ -21070,7 +22395,7 @@
       </w:rPr>
     </w:lvl>
   </w:abstractNum>
-  <w:abstractNum w:abstractNumId="5" w15:restartNumberingAfterBreak="0">
+  <w:abstractNum w:abstractNumId="7" w15:restartNumberingAfterBreak="0">
     <w:nsid w:val="56C753EF"/>
     <w:multiLevelType w:val="multilevel"/>
     <w:tmpl w:val="68FE3740"/>
@@ -21183,7 +22508,7 @@
       </w:rPr>
     </w:lvl>
   </w:abstractNum>
-  <w:abstractNum w:abstractNumId="6" w15:restartNumberingAfterBreak="0">
+  <w:abstractNum w:abstractNumId="8" w15:restartNumberingAfterBreak="0">
     <w:nsid w:val="7D8101E5"/>
     <w:multiLevelType w:val="hybridMultilevel"/>
     <w:tmpl w:val="9FFCF780"/>
@@ -21296,7 +22621,7 @@
       </w:rPr>
     </w:lvl>
   </w:abstractNum>
-  <w:abstractNum w:abstractNumId="7" w15:restartNumberingAfterBreak="0">
+  <w:abstractNum w:abstractNumId="9" w15:restartNumberingAfterBreak="0">
     <w:nsid w:val="7EE2724D"/>
     <w:multiLevelType w:val="multilevel"/>
     <w:tmpl w:val="C472C2F6"/>
@@ -21414,25 +22739,31 @@
     <w:abstractNumId w:val="0"/>
   </w:num>
   <w:num w:numId="2">
-    <w:abstractNumId w:val="2"/>
+    <w:abstractNumId w:val="4"/>
   </w:num>
   <w:num w:numId="3">
-    <w:abstractNumId w:val="4"/>
+    <w:abstractNumId w:val="6"/>
   </w:num>
   <w:num w:numId="4">
-    <w:abstractNumId w:val="6"/>
+    <w:abstractNumId w:val="8"/>
   </w:num>
   <w:num w:numId="5">
     <w:abstractNumId w:val="1"/>
   </w:num>
   <w:num w:numId="6">
+    <w:abstractNumId w:val="9"/>
+  </w:num>
+  <w:num w:numId="7">
+    <w:abstractNumId w:val="5"/>
+  </w:num>
+  <w:num w:numId="8">
     <w:abstractNumId w:val="7"/>
   </w:num>
-  <w:num w:numId="7">
+  <w:num w:numId="9">
+    <w:abstractNumId w:val="2"/>
+  </w:num>
+  <w:num w:numId="10">
     <w:abstractNumId w:val="3"/>
-  </w:num>
-  <w:num w:numId="8">
-    <w:abstractNumId w:val="5"/>
   </w:num>
 </w:numbering>
 </file>
@@ -22590,6 +23921,7 @@
   </w:compat>
   <w:rsids>
     <w:rsidRoot w:val="00783116"/>
+    <w:rsid w:val="000B4540"/>
     <w:rsid w:val="001A7A67"/>
     <w:rsid w:val="001C6D08"/>
     <w:rsid w:val="00435863"/>
@@ -23380,7 +24712,7 @@
 </file>
 
 <file path=customXml/itemProps1.xml><?xml version="1.0" encoding="utf-8"?>
-<ds:datastoreItem xmlns:ds="http://schemas.openxmlformats.org/officeDocument/2006/customXml" ds:itemID="{38B88C28-A779-473F-A548-D984BE7C241D}">
+<ds:datastoreItem xmlns:ds="http://schemas.openxmlformats.org/officeDocument/2006/customXml" ds:itemID="{C3D1D2F4-DEB9-426C-AFB6-7D0AC7867242}">
   <ds:schemaRefs>
     <ds:schemaRef ds:uri="http://schemas.openxmlformats.org/officeDocument/2006/bibliography"/>
   </ds:schemaRefs>

</xml_diff>